<commit_message>
Retteler i default dokumenter
</commit_message>
<xml_diff>
--- a/documents/eksamenprojekt2018_saraskov.docx
+++ b/documents/eksamenprojekt2018_saraskov.docx
@@ -27,7 +27,23 @@
           <w:sz w:val="32"/>
           <w:lang w:val="da-DK"/>
         </w:rPr>
-        <w:t>Første eksamensprojekt</w:t>
+        <w:t>E</w:t>
+      </w:r>
+      <w:r>
+        <w:rPr>
+          <w:i/>
+          <w:sz w:val="32"/>
+          <w:lang w:val="da-DK"/>
+        </w:rPr>
+        <w:t>ksamensprojekt</w:t>
+      </w:r>
+      <w:r>
+        <w:rPr>
+          <w:i/>
+          <w:sz w:val="32"/>
+          <w:lang w:val="da-DK"/>
+        </w:rPr>
+        <w:t xml:space="preserve"> for 1. Semester</w:t>
       </w:r>
     </w:p>
     <w:p>
@@ -48,7 +64,6 @@
     </w:p>
     <w:p>
       <w:pPr>
-        <w:jc w:val="center"/>
         <w:rPr>
           <w:lang w:val="da-DK"/>
         </w:rPr>
@@ -197,9 +212,29 @@
       <w:pPr>
         <w:jc w:val="center"/>
         <w:rPr>
-          <w:lang w:val="da-DK"/>
-        </w:rPr>
-      </w:pPr>
+          <w:color w:val="000000" w:themeColor="text1"/>
+          <w:lang w:val="da-DK"/>
+        </w:rPr>
+      </w:pPr>
+      <w:r>
+        <w:rPr>
+          <w:lang w:val="da-DK"/>
+        </w:rPr>
+        <w:t xml:space="preserve">Multimediedesign </w:t>
+      </w:r>
+      <w:r>
+        <w:rPr>
+          <w:rFonts w:cstheme="minorHAnsi"/>
+          <w:lang w:val="da-DK"/>
+        </w:rPr>
+        <w:t>|</w:t>
+      </w:r>
+      <w:r>
+        <w:rPr>
+          <w:lang w:val="da-DK"/>
+        </w:rPr>
+        <w:t xml:space="preserve"> CPH Business</w:t>
+      </w:r>
     </w:p>
     <w:p>
       <w:pPr>
@@ -242,7 +277,6 @@
           <w:docPartUnique/>
         </w:docPartObj>
       </w:sdtPr>
-      <w:sdtEndPr/>
       <w:sdtContent>
         <w:p>
           <w:pPr>
@@ -290,7 +324,7 @@
             </w:rPr>
             <w:fldChar w:fldCharType="separate"/>
           </w:r>
-          <w:hyperlink w:anchor="_Toc532894822" w:history="1">
+          <w:hyperlink w:anchor="_Toc533114998" w:history="1">
             <w:r>
               <w:rPr>
                 <w:rStyle w:val="Hyperlink"/>
@@ -311,6 +345,90 @@
                 <w:noProof/>
                 <w:lang w:val="da-DK"/>
               </w:rPr>
+              <w:t>Projektplanlæggelse</w:t>
+            </w:r>
+            <w:r>
+              <w:rPr>
+                <w:noProof/>
+                <w:webHidden/>
+              </w:rPr>
+              <w:tab/>
+            </w:r>
+            <w:r>
+              <w:rPr>
+                <w:noProof/>
+                <w:webHidden/>
+              </w:rPr>
+              <w:fldChar w:fldCharType="begin"/>
+            </w:r>
+            <w:r>
+              <w:rPr>
+                <w:noProof/>
+                <w:webHidden/>
+              </w:rPr>
+              <w:instrText xml:space="preserve"> PAGEREF _Toc533114998 \h </w:instrText>
+            </w:r>
+            <w:r>
+              <w:rPr>
+                <w:noProof/>
+                <w:webHidden/>
+              </w:rPr>
+            </w:r>
+            <w:r>
+              <w:rPr>
+                <w:noProof/>
+                <w:webHidden/>
+              </w:rPr>
+              <w:fldChar w:fldCharType="separate"/>
+            </w:r>
+            <w:r>
+              <w:rPr>
+                <w:noProof/>
+                <w:webHidden/>
+              </w:rPr>
+              <w:t>3</w:t>
+            </w:r>
+            <w:r>
+              <w:rPr>
+                <w:noProof/>
+                <w:webHidden/>
+              </w:rPr>
+              <w:fldChar w:fldCharType="end"/>
+            </w:r>
+          </w:hyperlink>
+        </w:p>
+        <w:p>
+          <w:pPr>
+            <w:pStyle w:val="Indholdsfortegnelse2"/>
+            <w:tabs>
+              <w:tab w:val="left" w:pos="880"/>
+              <w:tab w:val="right" w:leader="dot" w:pos="12428"/>
+            </w:tabs>
+            <w:rPr>
+              <w:noProof/>
+            </w:rPr>
+          </w:pPr>
+          <w:hyperlink w:anchor="_Toc533114999" w:history="1">
+            <w:r>
+              <w:rPr>
+                <w:rStyle w:val="Hyperlink"/>
+                <w:noProof/>
+                <w:lang w:val="da-DK"/>
+              </w:rPr>
+              <w:t>2.1</w:t>
+            </w:r>
+            <w:r>
+              <w:rPr>
+                <w:noProof/>
+              </w:rPr>
+              <w:tab/>
+            </w:r>
+            <w:r>
+              <w:rPr>
+                <w:rStyle w:val="Hyperlink"/>
+                <w:noProof/>
+                <w:lang w:val="da-DK"/>
+              </w:rPr>
               <w:t>Scope</w:t>
             </w:r>
             <w:r>
@@ -332,7 +450,7 @@
                 <w:noProof/>
                 <w:webHidden/>
               </w:rPr>
-              <w:instrText xml:space="preserve"> PAGEREF _Toc532894822 \h </w:instrText>
+              <w:instrText xml:space="preserve"> PAGEREF _Toc533114999 \h </w:instrText>
             </w:r>
             <w:r>
               <w:rPr>
@@ -353,6 +471,252 @@
                 <w:webHidden/>
               </w:rPr>
               <w:t>3</w:t>
+            </w:r>
+            <w:r>
+              <w:rPr>
+                <w:noProof/>
+                <w:webHidden/>
+              </w:rPr>
+              <w:fldChar w:fldCharType="end"/>
+            </w:r>
+          </w:hyperlink>
+        </w:p>
+        <w:p>
+          <w:pPr>
+            <w:pStyle w:val="Indholdsfortegnelse2"/>
+            <w:tabs>
+              <w:tab w:val="left" w:pos="880"/>
+              <w:tab w:val="right" w:leader="dot" w:pos="12428"/>
+            </w:tabs>
+            <w:rPr>
+              <w:noProof/>
+            </w:rPr>
+          </w:pPr>
+          <w:hyperlink w:anchor="_Toc533115000" w:history="1">
+            <w:r>
+              <w:rPr>
+                <w:rStyle w:val="Hyperlink"/>
+                <w:noProof/>
+              </w:rPr>
+              <w:t>2.2</w:t>
+            </w:r>
+            <w:r>
+              <w:rPr>
+                <w:noProof/>
+              </w:rPr>
+              <w:tab/>
+            </w:r>
+            <w:r>
+              <w:rPr>
+                <w:rStyle w:val="Hyperlink"/>
+                <w:noProof/>
+              </w:rPr>
+              <w:t>Product Breakdown Structure</w:t>
+            </w:r>
+            <w:r>
+              <w:rPr>
+                <w:noProof/>
+                <w:webHidden/>
+              </w:rPr>
+              <w:tab/>
+            </w:r>
+            <w:r>
+              <w:rPr>
+                <w:noProof/>
+                <w:webHidden/>
+              </w:rPr>
+              <w:fldChar w:fldCharType="begin"/>
+            </w:r>
+            <w:r>
+              <w:rPr>
+                <w:noProof/>
+                <w:webHidden/>
+              </w:rPr>
+              <w:instrText xml:space="preserve"> PAGEREF _Toc533115000 \h </w:instrText>
+            </w:r>
+            <w:r>
+              <w:rPr>
+                <w:noProof/>
+                <w:webHidden/>
+              </w:rPr>
+            </w:r>
+            <w:r>
+              <w:rPr>
+                <w:noProof/>
+                <w:webHidden/>
+              </w:rPr>
+              <w:fldChar w:fldCharType="separate"/>
+            </w:r>
+            <w:r>
+              <w:rPr>
+                <w:noProof/>
+                <w:webHidden/>
+              </w:rPr>
+              <w:t>4</w:t>
+            </w:r>
+            <w:r>
+              <w:rPr>
+                <w:noProof/>
+                <w:webHidden/>
+              </w:rPr>
+              <w:fldChar w:fldCharType="end"/>
+            </w:r>
+          </w:hyperlink>
+        </w:p>
+        <w:p>
+          <w:pPr>
+            <w:pStyle w:val="Indholdsfortegnelse2"/>
+            <w:tabs>
+              <w:tab w:val="left" w:pos="880"/>
+              <w:tab w:val="right" w:leader="dot" w:pos="12428"/>
+            </w:tabs>
+            <w:rPr>
+              <w:noProof/>
+            </w:rPr>
+          </w:pPr>
+          <w:hyperlink w:anchor="_Toc533115001" w:history="1">
+            <w:r>
+              <w:rPr>
+                <w:rStyle w:val="Hyperlink"/>
+                <w:noProof/>
+              </w:rPr>
+              <w:t>2.3</w:t>
+            </w:r>
+            <w:r>
+              <w:rPr>
+                <w:noProof/>
+              </w:rPr>
+              <w:tab/>
+            </w:r>
+            <w:r>
+              <w:rPr>
+                <w:rStyle w:val="Hyperlink"/>
+                <w:noProof/>
+              </w:rPr>
+              <w:t>Workflow breakdown structure</w:t>
+            </w:r>
+            <w:r>
+              <w:rPr>
+                <w:noProof/>
+                <w:webHidden/>
+              </w:rPr>
+              <w:tab/>
+            </w:r>
+            <w:r>
+              <w:rPr>
+                <w:noProof/>
+                <w:webHidden/>
+              </w:rPr>
+              <w:fldChar w:fldCharType="begin"/>
+            </w:r>
+            <w:r>
+              <w:rPr>
+                <w:noProof/>
+                <w:webHidden/>
+              </w:rPr>
+              <w:instrText xml:space="preserve"> PAGEREF _Toc533115001 \h </w:instrText>
+            </w:r>
+            <w:r>
+              <w:rPr>
+                <w:noProof/>
+                <w:webHidden/>
+              </w:rPr>
+            </w:r>
+            <w:r>
+              <w:rPr>
+                <w:noProof/>
+                <w:webHidden/>
+              </w:rPr>
+              <w:fldChar w:fldCharType="separate"/>
+            </w:r>
+            <w:r>
+              <w:rPr>
+                <w:noProof/>
+                <w:webHidden/>
+              </w:rPr>
+              <w:t>5</w:t>
+            </w:r>
+            <w:r>
+              <w:rPr>
+                <w:noProof/>
+                <w:webHidden/>
+              </w:rPr>
+              <w:fldChar w:fldCharType="end"/>
+            </w:r>
+          </w:hyperlink>
+        </w:p>
+        <w:p>
+          <w:pPr>
+            <w:pStyle w:val="Indholdsfortegnelse2"/>
+            <w:tabs>
+              <w:tab w:val="left" w:pos="880"/>
+              <w:tab w:val="right" w:leader="dot" w:pos="12428"/>
+            </w:tabs>
+            <w:rPr>
+              <w:noProof/>
+            </w:rPr>
+          </w:pPr>
+          <w:hyperlink w:anchor="_Toc533115002" w:history="1">
+            <w:r>
+              <w:rPr>
+                <w:rStyle w:val="Hyperlink"/>
+                <w:noProof/>
+              </w:rPr>
+              <w:t>2.4</w:t>
+            </w:r>
+            <w:r>
+              <w:rPr>
+                <w:noProof/>
+              </w:rPr>
+              <w:tab/>
+            </w:r>
+            <w:r>
+              <w:rPr>
+                <w:rStyle w:val="Hyperlink"/>
+                <w:noProof/>
+              </w:rPr>
+              <w:t>Gantt-kort</w:t>
+            </w:r>
+            <w:r>
+              <w:rPr>
+                <w:noProof/>
+                <w:webHidden/>
+              </w:rPr>
+              <w:tab/>
+            </w:r>
+            <w:r>
+              <w:rPr>
+                <w:noProof/>
+                <w:webHidden/>
+              </w:rPr>
+              <w:fldChar w:fldCharType="begin"/>
+            </w:r>
+            <w:r>
+              <w:rPr>
+                <w:noProof/>
+                <w:webHidden/>
+              </w:rPr>
+              <w:instrText xml:space="preserve"> PAGEREF _Toc533115002 \h </w:instrText>
+            </w:r>
+            <w:r>
+              <w:rPr>
+                <w:noProof/>
+                <w:webHidden/>
+              </w:rPr>
+            </w:r>
+            <w:r>
+              <w:rPr>
+                <w:noProof/>
+                <w:webHidden/>
+              </w:rPr>
+              <w:fldChar w:fldCharType="separate"/>
+            </w:r>
+            <w:r>
+              <w:rPr>
+                <w:noProof/>
+                <w:webHidden/>
+              </w:rPr>
+              <w:t>6</w:t>
             </w:r>
             <w:r>
               <w:rPr>
@@ -374,7 +738,7 @@
               <w:noProof/>
             </w:rPr>
           </w:pPr>
-          <w:hyperlink w:anchor="_Toc532894823" w:history="1">
+          <w:hyperlink w:anchor="_Toc533115003" w:history="1">
             <w:r>
               <w:rPr>
                 <w:rStyle w:val="Hyperlink"/>
@@ -393,7 +757,7 @@
                 <w:rStyle w:val="Hyperlink"/>
                 <w:noProof/>
               </w:rPr>
-              <w:t>Product Breakdown Structure</w:t>
+              <w:t>Første brugertest og feedback</w:t>
             </w:r>
             <w:r>
               <w:rPr>
@@ -414,7 +778,7 @@
                 <w:noProof/>
                 <w:webHidden/>
               </w:rPr>
-              <w:instrText xml:space="preserve"> PAGEREF _Toc532894823 \h </w:instrText>
+              <w:instrText xml:space="preserve"> PAGEREF _Toc533115003 \h </w:instrText>
             </w:r>
             <w:r>
               <w:rPr>
@@ -434,7 +798,91 @@
                 <w:noProof/>
                 <w:webHidden/>
               </w:rPr>
-              <w:t>4</w:t>
+              <w:t>7</w:t>
+            </w:r>
+            <w:r>
+              <w:rPr>
+                <w:noProof/>
+                <w:webHidden/>
+              </w:rPr>
+              <w:fldChar w:fldCharType="end"/>
+            </w:r>
+          </w:hyperlink>
+        </w:p>
+        <w:p>
+          <w:pPr>
+            <w:pStyle w:val="Indholdsfortegnelse2"/>
+            <w:tabs>
+              <w:tab w:val="left" w:pos="880"/>
+              <w:tab w:val="right" w:leader="dot" w:pos="12428"/>
+            </w:tabs>
+            <w:rPr>
+              <w:noProof/>
+            </w:rPr>
+          </w:pPr>
+          <w:hyperlink w:anchor="_Toc533115004" w:history="1">
+            <w:r>
+              <w:rPr>
+                <w:rStyle w:val="Hyperlink"/>
+                <w:noProof/>
+                <w:lang w:val="da-DK"/>
+              </w:rPr>
+              <w:t>3.1</w:t>
+            </w:r>
+            <w:r>
+              <w:rPr>
+                <w:noProof/>
+              </w:rPr>
+              <w:tab/>
+            </w:r>
+            <w:r>
+              <w:rPr>
+                <w:rStyle w:val="Hyperlink"/>
+                <w:noProof/>
+                <w:lang w:val="da-DK"/>
+              </w:rPr>
+              <w:t>Portfolio (fra byg dit portfolio)</w:t>
+            </w:r>
+            <w:r>
+              <w:rPr>
+                <w:noProof/>
+                <w:webHidden/>
+              </w:rPr>
+              <w:tab/>
+            </w:r>
+            <w:r>
+              <w:rPr>
+                <w:noProof/>
+                <w:webHidden/>
+              </w:rPr>
+              <w:fldChar w:fldCharType="begin"/>
+            </w:r>
+            <w:r>
+              <w:rPr>
+                <w:noProof/>
+                <w:webHidden/>
+              </w:rPr>
+              <w:instrText xml:space="preserve"> PAGEREF _Toc533115004 \h </w:instrText>
+            </w:r>
+            <w:r>
+              <w:rPr>
+                <w:noProof/>
+                <w:webHidden/>
+              </w:rPr>
+            </w:r>
+            <w:r>
+              <w:rPr>
+                <w:noProof/>
+                <w:webHidden/>
+              </w:rPr>
+              <w:fldChar w:fldCharType="separate"/>
+            </w:r>
+            <w:r>
+              <w:rPr>
+                <w:noProof/>
+                <w:webHidden/>
+              </w:rPr>
+              <w:t>7</w:t>
             </w:r>
             <w:r>
               <w:rPr>
@@ -456,7 +904,7 @@
               <w:noProof/>
             </w:rPr>
           </w:pPr>
-          <w:hyperlink w:anchor="_Toc532894824" w:history="1">
+          <w:hyperlink w:anchor="_Toc533115005" w:history="1">
             <w:r>
               <w:rPr>
                 <w:rStyle w:val="Hyperlink"/>
@@ -475,7 +923,7 @@
                 <w:rStyle w:val="Hyperlink"/>
                 <w:noProof/>
               </w:rPr>
-              <w:t>Workflow breakdown structure</w:t>
+              <w:t>Designet</w:t>
             </w:r>
             <w:r>
               <w:rPr>
@@ -496,7 +944,7 @@
                 <w:noProof/>
                 <w:webHidden/>
               </w:rPr>
-              <w:instrText xml:space="preserve"> PAGEREF _Toc532894824 \h </w:instrText>
+              <w:instrText xml:space="preserve"> PAGEREF _Toc533115005 \h </w:instrText>
             </w:r>
             <w:r>
               <w:rPr>
@@ -516,7 +964,257 @@
                 <w:noProof/>
                 <w:webHidden/>
               </w:rPr>
-              <w:t>5</w:t>
+              <w:t>7</w:t>
+            </w:r>
+            <w:r>
+              <w:rPr>
+                <w:noProof/>
+                <w:webHidden/>
+              </w:rPr>
+              <w:fldChar w:fldCharType="end"/>
+            </w:r>
+          </w:hyperlink>
+        </w:p>
+        <w:p>
+          <w:pPr>
+            <w:pStyle w:val="Indholdsfortegnelse2"/>
+            <w:tabs>
+              <w:tab w:val="left" w:pos="880"/>
+              <w:tab w:val="right" w:leader="dot" w:pos="12428"/>
+            </w:tabs>
+            <w:rPr>
+              <w:noProof/>
+            </w:rPr>
+          </w:pPr>
+          <w:hyperlink w:anchor="_Toc533115006" w:history="1">
+            <w:r>
+              <w:rPr>
+                <w:rStyle w:val="Hyperlink"/>
+                <w:noProof/>
+              </w:rPr>
+              <w:t>4.1</w:t>
+            </w:r>
+            <w:r>
+              <w:rPr>
+                <w:noProof/>
+              </w:rPr>
+              <w:tab/>
+            </w:r>
+            <w:r>
+              <w:rPr>
+                <w:rStyle w:val="Hyperlink"/>
+                <w:noProof/>
+              </w:rPr>
+              <w:t>Udvikling af logo</w:t>
+            </w:r>
+            <w:r>
+              <w:rPr>
+                <w:noProof/>
+                <w:webHidden/>
+              </w:rPr>
+              <w:tab/>
+            </w:r>
+            <w:r>
+              <w:rPr>
+                <w:noProof/>
+                <w:webHidden/>
+              </w:rPr>
+              <w:fldChar w:fldCharType="begin"/>
+            </w:r>
+            <w:r>
+              <w:rPr>
+                <w:noProof/>
+                <w:webHidden/>
+              </w:rPr>
+              <w:instrText xml:space="preserve"> PAGEREF _Toc533115006 \h </w:instrText>
+            </w:r>
+            <w:r>
+              <w:rPr>
+                <w:noProof/>
+                <w:webHidden/>
+              </w:rPr>
+            </w:r>
+            <w:r>
+              <w:rPr>
+                <w:noProof/>
+                <w:webHidden/>
+              </w:rPr>
+              <w:fldChar w:fldCharType="separate"/>
+            </w:r>
+            <w:r>
+              <w:rPr>
+                <w:noProof/>
+                <w:webHidden/>
+              </w:rPr>
+              <w:t>7</w:t>
+            </w:r>
+            <w:r>
+              <w:rPr>
+                <w:noProof/>
+                <w:webHidden/>
+              </w:rPr>
+              <w:fldChar w:fldCharType="end"/>
+            </w:r>
+          </w:hyperlink>
+        </w:p>
+        <w:p>
+          <w:pPr>
+            <w:pStyle w:val="Indholdsfortegnelse2"/>
+            <w:tabs>
+              <w:tab w:val="left" w:pos="880"/>
+              <w:tab w:val="right" w:leader="dot" w:pos="12428"/>
+            </w:tabs>
+            <w:rPr>
+              <w:noProof/>
+            </w:rPr>
+          </w:pPr>
+          <w:hyperlink w:anchor="_Toc533115007" w:history="1">
+            <w:r>
+              <w:rPr>
+                <w:rStyle w:val="Hyperlink"/>
+                <w:noProof/>
+                <w:lang w:val="da-DK"/>
+              </w:rPr>
+              <w:t>4.2</w:t>
+            </w:r>
+            <w:r>
+              <w:rPr>
+                <w:noProof/>
+              </w:rPr>
+              <w:tab/>
+            </w:r>
+            <w:r>
+              <w:rPr>
+                <w:rStyle w:val="Hyperlink"/>
+                <w:noProof/>
+                <w:lang w:val="da-DK"/>
+              </w:rPr>
+              <w:t>Udviklingen af fonts</w:t>
+            </w:r>
+            <w:r>
+              <w:rPr>
+                <w:noProof/>
+                <w:webHidden/>
+              </w:rPr>
+              <w:tab/>
+            </w:r>
+            <w:r>
+              <w:rPr>
+                <w:noProof/>
+                <w:webHidden/>
+              </w:rPr>
+              <w:fldChar w:fldCharType="begin"/>
+            </w:r>
+            <w:r>
+              <w:rPr>
+                <w:noProof/>
+                <w:webHidden/>
+              </w:rPr>
+              <w:instrText xml:space="preserve"> PAGEREF _Toc533115007 \h </w:instrText>
+            </w:r>
+            <w:r>
+              <w:rPr>
+                <w:noProof/>
+                <w:webHidden/>
+              </w:rPr>
+            </w:r>
+            <w:r>
+              <w:rPr>
+                <w:noProof/>
+                <w:webHidden/>
+              </w:rPr>
+              <w:fldChar w:fldCharType="separate"/>
+            </w:r>
+            <w:r>
+              <w:rPr>
+                <w:noProof/>
+                <w:webHidden/>
+              </w:rPr>
+              <w:t>8</w:t>
+            </w:r>
+            <w:r>
+              <w:rPr>
+                <w:noProof/>
+                <w:webHidden/>
+              </w:rPr>
+              <w:fldChar w:fldCharType="end"/>
+            </w:r>
+          </w:hyperlink>
+        </w:p>
+        <w:p>
+          <w:pPr>
+            <w:pStyle w:val="Indholdsfortegnelse2"/>
+            <w:tabs>
+              <w:tab w:val="left" w:pos="880"/>
+              <w:tab w:val="right" w:leader="dot" w:pos="12428"/>
+            </w:tabs>
+            <w:rPr>
+              <w:noProof/>
+            </w:rPr>
+          </w:pPr>
+          <w:hyperlink w:anchor="_Toc533115008" w:history="1">
+            <w:r>
+              <w:rPr>
+                <w:rStyle w:val="Hyperlink"/>
+                <w:noProof/>
+                <w:lang w:val="da-DK"/>
+              </w:rPr>
+              <w:t>4.3</w:t>
+            </w:r>
+            <w:r>
+              <w:rPr>
+                <w:noProof/>
+              </w:rPr>
+              <w:tab/>
+            </w:r>
+            <w:r>
+              <w:rPr>
+                <w:rStyle w:val="Hyperlink"/>
+                <w:noProof/>
+                <w:lang w:val="da-DK"/>
+              </w:rPr>
+              <w:t>Udvikling af farver</w:t>
+            </w:r>
+            <w:r>
+              <w:rPr>
+                <w:noProof/>
+                <w:webHidden/>
+              </w:rPr>
+              <w:tab/>
+            </w:r>
+            <w:r>
+              <w:rPr>
+                <w:noProof/>
+                <w:webHidden/>
+              </w:rPr>
+              <w:fldChar w:fldCharType="begin"/>
+            </w:r>
+            <w:r>
+              <w:rPr>
+                <w:noProof/>
+                <w:webHidden/>
+              </w:rPr>
+              <w:instrText xml:space="preserve"> PAGEREF _Toc533115008 \h </w:instrText>
+            </w:r>
+            <w:r>
+              <w:rPr>
+                <w:noProof/>
+                <w:webHidden/>
+              </w:rPr>
+            </w:r>
+            <w:r>
+              <w:rPr>
+                <w:noProof/>
+                <w:webHidden/>
+              </w:rPr>
+              <w:fldChar w:fldCharType="separate"/>
+            </w:r>
+            <w:r>
+              <w:rPr>
+                <w:noProof/>
+                <w:webHidden/>
+              </w:rPr>
+              <w:t>8</w:t>
             </w:r>
             <w:r>
               <w:rPr>
@@ -538,11 +1236,12 @@
               <w:noProof/>
             </w:rPr>
           </w:pPr>
-          <w:hyperlink w:anchor="_Toc532894825" w:history="1">
+          <w:hyperlink w:anchor="_Toc533115009" w:history="1">
             <w:r>
               <w:rPr>
                 <w:rStyle w:val="Hyperlink"/>
                 <w:noProof/>
+                <w:lang w:val="da-DK"/>
               </w:rPr>
               <w:t>5</w:t>
             </w:r>
@@ -556,8 +1255,9 @@
               <w:rPr>
                 <w:rStyle w:val="Hyperlink"/>
                 <w:noProof/>
-              </w:rPr>
-              <w:t>Gantt-kort</w:t>
+                <w:lang w:val="da-DK"/>
+              </w:rPr>
+              <w:t>Sitemap</w:t>
             </w:r>
             <w:r>
               <w:rPr>
@@ -578,7 +1278,7 @@
                 <w:noProof/>
                 <w:webHidden/>
               </w:rPr>
-              <w:instrText xml:space="preserve"> PAGEREF _Toc532894825 \h </w:instrText>
+              <w:instrText xml:space="preserve"> PAGEREF _Toc533115009 \h </w:instrText>
             </w:r>
             <w:r>
               <w:rPr>
@@ -598,7 +1298,7 @@
                 <w:noProof/>
                 <w:webHidden/>
               </w:rPr>
-              <w:t>6</w:t>
+              <w:t>9</w:t>
             </w:r>
             <w:r>
               <w:rPr>
@@ -620,11 +1320,12 @@
               <w:noProof/>
             </w:rPr>
           </w:pPr>
-          <w:hyperlink w:anchor="_Toc532894826" w:history="1">
+          <w:hyperlink w:anchor="_Toc533115010" w:history="1">
             <w:r>
               <w:rPr>
                 <w:rStyle w:val="Hyperlink"/>
                 <w:noProof/>
+                <w:lang w:val="da-DK"/>
               </w:rPr>
               <w:t>6</w:t>
             </w:r>
@@ -638,8 +1339,9 @@
               <w:rPr>
                 <w:rStyle w:val="Hyperlink"/>
                 <w:noProof/>
-              </w:rPr>
-              <w:t>Første brugertest og feedback</w:t>
+                <w:lang w:val="da-DK"/>
+              </w:rPr>
+              <w:t>Udvikling af Mockups og udførelse</w:t>
             </w:r>
             <w:r>
               <w:rPr>
@@ -660,7 +1362,7 @@
                 <w:noProof/>
                 <w:webHidden/>
               </w:rPr>
-              <w:instrText xml:space="preserve"> PAGEREF _Toc532894826 \h </w:instrText>
+              <w:instrText xml:space="preserve"> PAGEREF _Toc533115010 \h </w:instrText>
             </w:r>
             <w:r>
               <w:rPr>
@@ -680,7 +1382,7 @@
                 <w:noProof/>
                 <w:webHidden/>
               </w:rPr>
-              <w:t>7</w:t>
+              <w:t>10</w:t>
             </w:r>
             <w:r>
               <w:rPr>
@@ -702,7 +1404,7 @@
               <w:noProof/>
             </w:rPr>
           </w:pPr>
-          <w:hyperlink w:anchor="_Toc532894827" w:history="1">
+          <w:hyperlink w:anchor="_Toc533115011" w:history="1">
             <w:r>
               <w:rPr>
                 <w:rStyle w:val="Hyperlink"/>
@@ -723,7 +1425,7 @@
                 <w:noProof/>
                 <w:lang w:val="da-DK"/>
               </w:rPr>
-              <w:t>Portfolio (fra byg dit portfolio)</w:t>
+              <w:t>Projekt galleri</w:t>
             </w:r>
             <w:r>
               <w:rPr>
@@ -744,7 +1446,7 @@
                 <w:noProof/>
                 <w:webHidden/>
               </w:rPr>
-              <w:instrText xml:space="preserve"> PAGEREF _Toc532894827 \h </w:instrText>
+              <w:instrText xml:space="preserve"> PAGEREF _Toc533115011 \h </w:instrText>
             </w:r>
             <w:r>
               <w:rPr>
@@ -764,7 +1466,89 @@
                 <w:noProof/>
                 <w:webHidden/>
               </w:rPr>
-              <w:t>7</w:t>
+              <w:t>11</w:t>
+            </w:r>
+            <w:r>
+              <w:rPr>
+                <w:noProof/>
+                <w:webHidden/>
+              </w:rPr>
+              <w:fldChar w:fldCharType="end"/>
+            </w:r>
+          </w:hyperlink>
+        </w:p>
+        <w:p>
+          <w:pPr>
+            <w:pStyle w:val="Indholdsfortegnelse2"/>
+            <w:tabs>
+              <w:tab w:val="left" w:pos="880"/>
+              <w:tab w:val="right" w:leader="dot" w:pos="12428"/>
+            </w:tabs>
+            <w:rPr>
+              <w:noProof/>
+            </w:rPr>
+          </w:pPr>
+          <w:hyperlink w:anchor="_Toc533115012" w:history="1">
+            <w:r>
+              <w:rPr>
+                <w:rStyle w:val="Hyperlink"/>
+                <w:noProof/>
+              </w:rPr>
+              <w:t>6.2</w:t>
+            </w:r>
+            <w:r>
+              <w:rPr>
+                <w:noProof/>
+              </w:rPr>
+              <w:tab/>
+            </w:r>
+            <w:r>
+              <w:rPr>
+                <w:rStyle w:val="Hyperlink"/>
+                <w:noProof/>
+              </w:rPr>
+              <w:t>Mobil visning vs desktop</w:t>
+            </w:r>
+            <w:r>
+              <w:rPr>
+                <w:noProof/>
+                <w:webHidden/>
+              </w:rPr>
+              <w:tab/>
+            </w:r>
+            <w:r>
+              <w:rPr>
+                <w:noProof/>
+                <w:webHidden/>
+              </w:rPr>
+              <w:fldChar w:fldCharType="begin"/>
+            </w:r>
+            <w:r>
+              <w:rPr>
+                <w:noProof/>
+                <w:webHidden/>
+              </w:rPr>
+              <w:instrText xml:space="preserve"> PAGEREF _Toc533115012 \h </w:instrText>
+            </w:r>
+            <w:r>
+              <w:rPr>
+                <w:noProof/>
+                <w:webHidden/>
+              </w:rPr>
+            </w:r>
+            <w:r>
+              <w:rPr>
+                <w:noProof/>
+                <w:webHidden/>
+              </w:rPr>
+              <w:fldChar w:fldCharType="separate"/>
+            </w:r>
+            <w:r>
+              <w:rPr>
+                <w:noProof/>
+                <w:webHidden/>
+              </w:rPr>
+              <w:t>12</w:t>
             </w:r>
             <w:r>
               <w:rPr>
@@ -786,11 +1570,12 @@
               <w:noProof/>
             </w:rPr>
           </w:pPr>
-          <w:hyperlink w:anchor="_Toc532894828" w:history="1">
+          <w:hyperlink w:anchor="_Toc533115013" w:history="1">
             <w:r>
               <w:rPr>
                 <w:rStyle w:val="Hyperlink"/>
                 <w:noProof/>
+                <w:lang w:val="da-DK"/>
               </w:rPr>
               <w:t>7</w:t>
             </w:r>
@@ -804,8 +1589,9 @@
               <w:rPr>
                 <w:rStyle w:val="Hyperlink"/>
                 <w:noProof/>
-              </w:rPr>
-              <w:t>Udvikling af logo</w:t>
+                <w:lang w:val="da-DK"/>
+              </w:rPr>
+              <w:t>Brugertest</w:t>
             </w:r>
             <w:r>
               <w:rPr>
@@ -826,7 +1612,7 @@
                 <w:noProof/>
                 <w:webHidden/>
               </w:rPr>
-              <w:instrText xml:space="preserve"> PAGEREF _Toc532894828 \h </w:instrText>
+              <w:instrText xml:space="preserve"> PAGEREF _Toc533115013 \h </w:instrText>
             </w:r>
             <w:r>
               <w:rPr>
@@ -846,7 +1632,175 @@
                 <w:noProof/>
                 <w:webHidden/>
               </w:rPr>
-              <w:t>7</w:t>
+              <w:t>13</w:t>
+            </w:r>
+            <w:r>
+              <w:rPr>
+                <w:noProof/>
+                <w:webHidden/>
+              </w:rPr>
+              <w:fldChar w:fldCharType="end"/>
+            </w:r>
+          </w:hyperlink>
+        </w:p>
+        <w:p>
+          <w:pPr>
+            <w:pStyle w:val="Indholdsfortegnelse2"/>
+            <w:tabs>
+              <w:tab w:val="left" w:pos="880"/>
+              <w:tab w:val="right" w:leader="dot" w:pos="12428"/>
+            </w:tabs>
+            <w:rPr>
+              <w:noProof/>
+            </w:rPr>
+          </w:pPr>
+          <w:hyperlink w:anchor="_Toc533115014" w:history="1">
+            <w:r>
+              <w:rPr>
+                <w:rStyle w:val="Hyperlink"/>
+                <w:noProof/>
+                <w:lang w:val="da-DK"/>
+              </w:rPr>
+              <w:t>7.1</w:t>
+            </w:r>
+            <w:r>
+              <w:rPr>
+                <w:noProof/>
+              </w:rPr>
+              <w:tab/>
+            </w:r>
+            <w:r>
+              <w:rPr>
+                <w:rStyle w:val="Hyperlink"/>
+                <w:noProof/>
+                <w:lang w:val="da-DK"/>
+              </w:rPr>
+              <w:t>Brugertest 1</w:t>
+            </w:r>
+            <w:r>
+              <w:rPr>
+                <w:noProof/>
+                <w:webHidden/>
+              </w:rPr>
+              <w:tab/>
+            </w:r>
+            <w:r>
+              <w:rPr>
+                <w:noProof/>
+                <w:webHidden/>
+              </w:rPr>
+              <w:fldChar w:fldCharType="begin"/>
+            </w:r>
+            <w:r>
+              <w:rPr>
+                <w:noProof/>
+                <w:webHidden/>
+              </w:rPr>
+              <w:instrText xml:space="preserve"> PAGEREF _Toc533115014 \h </w:instrText>
+            </w:r>
+            <w:r>
+              <w:rPr>
+                <w:noProof/>
+                <w:webHidden/>
+              </w:rPr>
+            </w:r>
+            <w:r>
+              <w:rPr>
+                <w:noProof/>
+                <w:webHidden/>
+              </w:rPr>
+              <w:fldChar w:fldCharType="separate"/>
+            </w:r>
+            <w:r>
+              <w:rPr>
+                <w:noProof/>
+                <w:webHidden/>
+              </w:rPr>
+              <w:t>13</w:t>
+            </w:r>
+            <w:r>
+              <w:rPr>
+                <w:noProof/>
+                <w:webHidden/>
+              </w:rPr>
+              <w:fldChar w:fldCharType="end"/>
+            </w:r>
+          </w:hyperlink>
+        </w:p>
+        <w:p>
+          <w:pPr>
+            <w:pStyle w:val="Indholdsfortegnelse2"/>
+            <w:tabs>
+              <w:tab w:val="left" w:pos="880"/>
+              <w:tab w:val="right" w:leader="dot" w:pos="12428"/>
+            </w:tabs>
+            <w:rPr>
+              <w:noProof/>
+            </w:rPr>
+          </w:pPr>
+          <w:hyperlink w:anchor="_Toc533115015" w:history="1">
+            <w:r>
+              <w:rPr>
+                <w:rStyle w:val="Hyperlink"/>
+                <w:noProof/>
+                <w:lang w:val="da-DK"/>
+              </w:rPr>
+              <w:t>7.2</w:t>
+            </w:r>
+            <w:r>
+              <w:rPr>
+                <w:noProof/>
+              </w:rPr>
+              <w:tab/>
+            </w:r>
+            <w:r>
+              <w:rPr>
+                <w:rStyle w:val="Hyperlink"/>
+                <w:noProof/>
+                <w:lang w:val="da-DK"/>
+              </w:rPr>
+              <w:t>Brugertest 2</w:t>
+            </w:r>
+            <w:r>
+              <w:rPr>
+                <w:noProof/>
+                <w:webHidden/>
+              </w:rPr>
+              <w:tab/>
+            </w:r>
+            <w:r>
+              <w:rPr>
+                <w:noProof/>
+                <w:webHidden/>
+              </w:rPr>
+              <w:fldChar w:fldCharType="begin"/>
+            </w:r>
+            <w:r>
+              <w:rPr>
+                <w:noProof/>
+                <w:webHidden/>
+              </w:rPr>
+              <w:instrText xml:space="preserve"> PAGEREF _Toc533115015 \h </w:instrText>
+            </w:r>
+            <w:r>
+              <w:rPr>
+                <w:noProof/>
+                <w:webHidden/>
+              </w:rPr>
+            </w:r>
+            <w:r>
+              <w:rPr>
+                <w:noProof/>
+                <w:webHidden/>
+              </w:rPr>
+              <w:fldChar w:fldCharType="separate"/>
+            </w:r>
+            <w:r>
+              <w:rPr>
+                <w:noProof/>
+                <w:webHidden/>
+              </w:rPr>
+              <w:t>14</w:t>
             </w:r>
             <w:r>
               <w:rPr>
@@ -868,7 +1822,7 @@
               <w:noProof/>
             </w:rPr>
           </w:pPr>
-          <w:hyperlink w:anchor="_Toc532894829" w:history="1">
+          <w:hyperlink w:anchor="_Toc533115016" w:history="1">
             <w:r>
               <w:rPr>
                 <w:rStyle w:val="Hyperlink"/>
@@ -889,7 +1843,7 @@
                 <w:noProof/>
                 <w:lang w:val="da-DK"/>
               </w:rPr>
-              <w:t>Udviklingen af fonts</w:t>
+              <w:t>Reflektion</w:t>
             </w:r>
             <w:r>
               <w:rPr>
@@ -910,7 +1864,7 @@
                 <w:noProof/>
                 <w:webHidden/>
               </w:rPr>
-              <w:instrText xml:space="preserve"> PAGEREF _Toc532894829 \h </w:instrText>
+              <w:instrText xml:space="preserve"> PAGEREF _Toc533115016 \h </w:instrText>
             </w:r>
             <w:r>
               <w:rPr>
@@ -930,175 +1884,7 @@
                 <w:noProof/>
                 <w:webHidden/>
               </w:rPr>
-              <w:t>8</w:t>
-            </w:r>
-            <w:r>
-              <w:rPr>
-                <w:noProof/>
-                <w:webHidden/>
-              </w:rPr>
-              <w:fldChar w:fldCharType="end"/>
-            </w:r>
-          </w:hyperlink>
-        </w:p>
-        <w:p>
-          <w:pPr>
-            <w:pStyle w:val="Indholdsfortegnelse1"/>
-            <w:tabs>
-              <w:tab w:val="left" w:pos="440"/>
-              <w:tab w:val="right" w:leader="dot" w:pos="12428"/>
-            </w:tabs>
-            <w:rPr>
-              <w:noProof/>
-            </w:rPr>
-          </w:pPr>
-          <w:hyperlink w:anchor="_Toc532894830" w:history="1">
-            <w:r>
-              <w:rPr>
-                <w:rStyle w:val="Hyperlink"/>
-                <w:noProof/>
-                <w:lang w:val="da-DK"/>
-              </w:rPr>
-              <w:t>9</w:t>
-            </w:r>
-            <w:r>
-              <w:rPr>
-                <w:noProof/>
-              </w:rPr>
-              <w:tab/>
-            </w:r>
-            <w:r>
-              <w:rPr>
-                <w:rStyle w:val="Hyperlink"/>
-                <w:noProof/>
-                <w:lang w:val="da-DK"/>
-              </w:rPr>
-              <w:t>Udvikling af farver</w:t>
-            </w:r>
-            <w:r>
-              <w:rPr>
-                <w:noProof/>
-                <w:webHidden/>
-              </w:rPr>
-              <w:tab/>
-            </w:r>
-            <w:r>
-              <w:rPr>
-                <w:noProof/>
-                <w:webHidden/>
-              </w:rPr>
-              <w:fldChar w:fldCharType="begin"/>
-            </w:r>
-            <w:r>
-              <w:rPr>
-                <w:noProof/>
-                <w:webHidden/>
-              </w:rPr>
-              <w:instrText xml:space="preserve"> PAGEREF _Toc532894830 \h </w:instrText>
-            </w:r>
-            <w:r>
-              <w:rPr>
-                <w:noProof/>
-                <w:webHidden/>
-              </w:rPr>
-            </w:r>
-            <w:r>
-              <w:rPr>
-                <w:noProof/>
-                <w:webHidden/>
-              </w:rPr>
-              <w:fldChar w:fldCharType="separate"/>
-            </w:r>
-            <w:r>
-              <w:rPr>
-                <w:noProof/>
-                <w:webHidden/>
-              </w:rPr>
-              <w:t>8</w:t>
-            </w:r>
-            <w:r>
-              <w:rPr>
-                <w:noProof/>
-                <w:webHidden/>
-              </w:rPr>
-              <w:fldChar w:fldCharType="end"/>
-            </w:r>
-          </w:hyperlink>
-        </w:p>
-        <w:p>
-          <w:pPr>
-            <w:pStyle w:val="Indholdsfortegnelse1"/>
-            <w:tabs>
-              <w:tab w:val="left" w:pos="660"/>
-              <w:tab w:val="right" w:leader="dot" w:pos="12428"/>
-            </w:tabs>
-            <w:rPr>
-              <w:noProof/>
-            </w:rPr>
-          </w:pPr>
-          <w:hyperlink w:anchor="_Toc532894831" w:history="1">
-            <w:r>
-              <w:rPr>
-                <w:rStyle w:val="Hyperlink"/>
-                <w:noProof/>
-                <w:lang w:val="da-DK"/>
-              </w:rPr>
-              <w:t>10</w:t>
-            </w:r>
-            <w:r>
-              <w:rPr>
-                <w:noProof/>
-              </w:rPr>
-              <w:tab/>
-            </w:r>
-            <w:r>
-              <w:rPr>
-                <w:rStyle w:val="Hyperlink"/>
-                <w:noProof/>
-                <w:lang w:val="da-DK"/>
-              </w:rPr>
-              <w:t>Udvikling af wireframes og udførelse</w:t>
-            </w:r>
-            <w:r>
-              <w:rPr>
-                <w:noProof/>
-                <w:webHidden/>
-              </w:rPr>
-              <w:tab/>
-            </w:r>
-            <w:r>
-              <w:rPr>
-                <w:noProof/>
-                <w:webHidden/>
-              </w:rPr>
-              <w:fldChar w:fldCharType="begin"/>
-            </w:r>
-            <w:r>
-              <w:rPr>
-                <w:noProof/>
-                <w:webHidden/>
-              </w:rPr>
-              <w:instrText xml:space="preserve"> PAGEREF _Toc532894831 \h </w:instrText>
-            </w:r>
-            <w:r>
-              <w:rPr>
-                <w:noProof/>
-                <w:webHidden/>
-              </w:rPr>
-            </w:r>
-            <w:r>
-              <w:rPr>
-                <w:noProof/>
-                <w:webHidden/>
-              </w:rPr>
-              <w:fldChar w:fldCharType="separate"/>
-            </w:r>
-            <w:r>
-              <w:rPr>
-                <w:noProof/>
-                <w:webHidden/>
-              </w:rPr>
-              <w:t>9</w:t>
+              <w:t>15</w:t>
             </w:r>
             <w:r>
               <w:rPr>
@@ -1120,14 +1906,14 @@
               <w:noProof/>
             </w:rPr>
           </w:pPr>
-          <w:hyperlink w:anchor="_Toc532894832" w:history="1">
+          <w:hyperlink w:anchor="_Toc533115017" w:history="1">
             <w:r>
               <w:rPr>
                 <w:rStyle w:val="Hyperlink"/>
                 <w:noProof/>
                 <w:lang w:val="da-DK"/>
               </w:rPr>
-              <w:t>10.1</w:t>
+              <w:t>8.1</w:t>
             </w:r>
             <w:r>
               <w:rPr>
@@ -1141,7 +1927,7 @@
                 <w:noProof/>
                 <w:lang w:val="da-DK"/>
               </w:rPr>
-              <w:t>Projekt galleri</w:t>
+              <w:t>Refleksion over Projektledelsen</w:t>
             </w:r>
             <w:r>
               <w:rPr>
@@ -1162,7 +1948,7 @@
                 <w:noProof/>
                 <w:webHidden/>
               </w:rPr>
-              <w:instrText xml:space="preserve"> PAGEREF _Toc532894832 \h </w:instrText>
+              <w:instrText xml:space="preserve"> PAGEREF _Toc533115017 \h </w:instrText>
             </w:r>
             <w:r>
               <w:rPr>
@@ -1182,7 +1968,7 @@
                 <w:noProof/>
                 <w:webHidden/>
               </w:rPr>
-              <w:t>10</w:t>
+              <w:t>15</w:t>
             </w:r>
             <w:r>
               <w:rPr>
@@ -1204,13 +1990,14 @@
               <w:noProof/>
             </w:rPr>
           </w:pPr>
-          <w:hyperlink w:anchor="_Toc532894833" w:history="1">
+          <w:hyperlink w:anchor="_Toc533115018" w:history="1">
             <w:r>
               <w:rPr>
                 <w:rStyle w:val="Hyperlink"/>
                 <w:noProof/>
-              </w:rPr>
-              <w:t>10.2</w:t>
+                <w:lang w:val="da-DK"/>
+              </w:rPr>
+              <w:t>8.2</w:t>
             </w:r>
             <w:r>
               <w:rPr>
@@ -1222,8 +2009,9 @@
               <w:rPr>
                 <w:rStyle w:val="Hyperlink"/>
                 <w:noProof/>
-              </w:rPr>
-              <w:t>Mobil visning vs desktop</w:t>
+                <w:lang w:val="da-DK"/>
+              </w:rPr>
+              <w:t>Refleksion over kodning</w:t>
             </w:r>
             <w:r>
               <w:rPr>
@@ -1244,7 +2032,7 @@
                 <w:noProof/>
                 <w:webHidden/>
               </w:rPr>
-              <w:instrText xml:space="preserve"> PAGEREF _Toc532894833 \h </w:instrText>
+              <w:instrText xml:space="preserve"> PAGEREF _Toc533115018 \h </w:instrText>
             </w:r>
             <w:r>
               <w:rPr>
@@ -1264,91 +2052,7 @@
                 <w:noProof/>
                 <w:webHidden/>
               </w:rPr>
-              <w:t>11</w:t>
-            </w:r>
-            <w:r>
-              <w:rPr>
-                <w:noProof/>
-                <w:webHidden/>
-              </w:rPr>
-              <w:fldChar w:fldCharType="end"/>
-            </w:r>
-          </w:hyperlink>
-        </w:p>
-        <w:p>
-          <w:pPr>
-            <w:pStyle w:val="Indholdsfortegnelse1"/>
-            <w:tabs>
-              <w:tab w:val="left" w:pos="660"/>
-              <w:tab w:val="right" w:leader="dot" w:pos="12428"/>
-            </w:tabs>
-            <w:rPr>
-              <w:noProof/>
-            </w:rPr>
-          </w:pPr>
-          <w:hyperlink w:anchor="_Toc532894834" w:history="1">
-            <w:r>
-              <w:rPr>
-                <w:rStyle w:val="Hyperlink"/>
-                <w:noProof/>
-                <w:lang w:val="da-DK"/>
-              </w:rPr>
-              <w:t>11</w:t>
-            </w:r>
-            <w:r>
-              <w:rPr>
-                <w:noProof/>
-              </w:rPr>
-              <w:tab/>
-            </w:r>
-            <w:r>
-              <w:rPr>
-                <w:rStyle w:val="Hyperlink"/>
-                <w:noProof/>
-                <w:lang w:val="da-DK"/>
-              </w:rPr>
-              <w:t>Brugertest</w:t>
-            </w:r>
-            <w:r>
-              <w:rPr>
-                <w:noProof/>
-                <w:webHidden/>
-              </w:rPr>
-              <w:tab/>
-            </w:r>
-            <w:r>
-              <w:rPr>
-                <w:noProof/>
-                <w:webHidden/>
-              </w:rPr>
-              <w:fldChar w:fldCharType="begin"/>
-            </w:r>
-            <w:r>
-              <w:rPr>
-                <w:noProof/>
-                <w:webHidden/>
-              </w:rPr>
-              <w:instrText xml:space="preserve"> PAGEREF _Toc532894834 \h </w:instrText>
-            </w:r>
-            <w:r>
-              <w:rPr>
-                <w:noProof/>
-                <w:webHidden/>
-              </w:rPr>
-            </w:r>
-            <w:r>
-              <w:rPr>
-                <w:noProof/>
-                <w:webHidden/>
-              </w:rPr>
-              <w:fldChar w:fldCharType="separate"/>
-            </w:r>
-            <w:r>
-              <w:rPr>
-                <w:noProof/>
-                <w:webHidden/>
-              </w:rPr>
-              <w:t>12</w:t>
+              <w:t>15</w:t>
             </w:r>
             <w:r>
               <w:rPr>
@@ -1370,14 +2074,14 @@
               <w:noProof/>
             </w:rPr>
           </w:pPr>
-          <w:hyperlink w:anchor="_Toc532894835" w:history="1">
+          <w:hyperlink w:anchor="_Toc533115019" w:history="1">
             <w:r>
               <w:rPr>
                 <w:rStyle w:val="Hyperlink"/>
                 <w:noProof/>
                 <w:lang w:val="da-DK"/>
               </w:rPr>
-              <w:t>11.1</w:t>
+              <w:t>8.3</w:t>
             </w:r>
             <w:r>
               <w:rPr>
@@ -1391,7 +2095,7 @@
                 <w:noProof/>
                 <w:lang w:val="da-DK"/>
               </w:rPr>
-              <w:t>Brugertest 1</w:t>
+              <w:t>Refleksion over videreudvikling</w:t>
             </w:r>
             <w:r>
               <w:rPr>
@@ -1412,7 +2116,7 @@
                 <w:noProof/>
                 <w:webHidden/>
               </w:rPr>
-              <w:instrText xml:space="preserve"> PAGEREF _Toc532894835 \h </w:instrText>
+              <w:instrText xml:space="preserve"> PAGEREF _Toc533115019 \h </w:instrText>
             </w:r>
             <w:r>
               <w:rPr>
@@ -1432,343 +2136,7 @@
                 <w:noProof/>
                 <w:webHidden/>
               </w:rPr>
-              <w:t>12</w:t>
-            </w:r>
-            <w:r>
-              <w:rPr>
-                <w:noProof/>
-                <w:webHidden/>
-              </w:rPr>
-              <w:fldChar w:fldCharType="end"/>
-            </w:r>
-          </w:hyperlink>
-        </w:p>
-        <w:p>
-          <w:pPr>
-            <w:pStyle w:val="Indholdsfortegnelse2"/>
-            <w:tabs>
-              <w:tab w:val="left" w:pos="880"/>
-              <w:tab w:val="right" w:leader="dot" w:pos="12428"/>
-            </w:tabs>
-            <w:rPr>
-              <w:noProof/>
-            </w:rPr>
-          </w:pPr>
-          <w:hyperlink w:anchor="_Toc532894836" w:history="1">
-            <w:r>
-              <w:rPr>
-                <w:rStyle w:val="Hyperlink"/>
-                <w:noProof/>
-                <w:lang w:val="da-DK"/>
-              </w:rPr>
-              <w:t>11.2</w:t>
-            </w:r>
-            <w:r>
-              <w:rPr>
-                <w:noProof/>
-              </w:rPr>
-              <w:tab/>
-            </w:r>
-            <w:r>
-              <w:rPr>
-                <w:rStyle w:val="Hyperlink"/>
-                <w:noProof/>
-                <w:lang w:val="da-DK"/>
-              </w:rPr>
-              <w:t>Brugertest 2</w:t>
-            </w:r>
-            <w:r>
-              <w:rPr>
-                <w:noProof/>
-                <w:webHidden/>
-              </w:rPr>
-              <w:tab/>
-            </w:r>
-            <w:r>
-              <w:rPr>
-                <w:noProof/>
-                <w:webHidden/>
-              </w:rPr>
-              <w:fldChar w:fldCharType="begin"/>
-            </w:r>
-            <w:r>
-              <w:rPr>
-                <w:noProof/>
-                <w:webHidden/>
-              </w:rPr>
-              <w:instrText xml:space="preserve"> PAGEREF _Toc532894836 \h </w:instrText>
-            </w:r>
-            <w:r>
-              <w:rPr>
-                <w:noProof/>
-                <w:webHidden/>
-              </w:rPr>
-            </w:r>
-            <w:r>
-              <w:rPr>
-                <w:noProof/>
-                <w:webHidden/>
-              </w:rPr>
-              <w:fldChar w:fldCharType="separate"/>
-            </w:r>
-            <w:r>
-              <w:rPr>
-                <w:noProof/>
-                <w:webHidden/>
-              </w:rPr>
-              <w:t>12</w:t>
-            </w:r>
-            <w:r>
-              <w:rPr>
-                <w:noProof/>
-                <w:webHidden/>
-              </w:rPr>
-              <w:fldChar w:fldCharType="end"/>
-            </w:r>
-          </w:hyperlink>
-        </w:p>
-        <w:p>
-          <w:pPr>
-            <w:pStyle w:val="Indholdsfortegnelse1"/>
-            <w:tabs>
-              <w:tab w:val="left" w:pos="660"/>
-              <w:tab w:val="right" w:leader="dot" w:pos="12428"/>
-            </w:tabs>
-            <w:rPr>
-              <w:noProof/>
-            </w:rPr>
-          </w:pPr>
-          <w:hyperlink w:anchor="_Toc532894837" w:history="1">
-            <w:r>
-              <w:rPr>
-                <w:rStyle w:val="Hyperlink"/>
-                <w:noProof/>
-                <w:lang w:val="da-DK"/>
-              </w:rPr>
-              <w:t>12</w:t>
-            </w:r>
-            <w:r>
-              <w:rPr>
-                <w:noProof/>
-              </w:rPr>
-              <w:tab/>
-            </w:r>
-            <w:r>
-              <w:rPr>
-                <w:rStyle w:val="Hyperlink"/>
-                <w:noProof/>
-                <w:lang w:val="da-DK"/>
-              </w:rPr>
-              <w:t>Reflektion</w:t>
-            </w:r>
-            <w:r>
-              <w:rPr>
-                <w:noProof/>
-                <w:webHidden/>
-              </w:rPr>
-              <w:tab/>
-            </w:r>
-            <w:r>
-              <w:rPr>
-                <w:noProof/>
-                <w:webHidden/>
-              </w:rPr>
-              <w:fldChar w:fldCharType="begin"/>
-            </w:r>
-            <w:r>
-              <w:rPr>
-                <w:noProof/>
-                <w:webHidden/>
-              </w:rPr>
-              <w:instrText xml:space="preserve"> PAGEREF _Toc532894837 \h </w:instrText>
-            </w:r>
-            <w:r>
-              <w:rPr>
-                <w:noProof/>
-                <w:webHidden/>
-              </w:rPr>
-            </w:r>
-            <w:r>
-              <w:rPr>
-                <w:noProof/>
-                <w:webHidden/>
-              </w:rPr>
-              <w:fldChar w:fldCharType="separate"/>
-            </w:r>
-            <w:r>
-              <w:rPr>
-                <w:noProof/>
-                <w:webHidden/>
-              </w:rPr>
-              <w:t>13</w:t>
-            </w:r>
-            <w:r>
-              <w:rPr>
-                <w:noProof/>
-                <w:webHidden/>
-              </w:rPr>
-              <w:fldChar w:fldCharType="end"/>
-            </w:r>
-          </w:hyperlink>
-        </w:p>
-        <w:p>
-          <w:pPr>
-            <w:pStyle w:val="Indholdsfortegnelse2"/>
-            <w:tabs>
-              <w:tab w:val="left" w:pos="880"/>
-              <w:tab w:val="right" w:leader="dot" w:pos="12428"/>
-            </w:tabs>
-            <w:rPr>
-              <w:noProof/>
-            </w:rPr>
-          </w:pPr>
-          <w:hyperlink w:anchor="_Toc532894838" w:history="1">
-            <w:r>
-              <w:rPr>
-                <w:rStyle w:val="Hyperlink"/>
-                <w:noProof/>
-                <w:lang w:val="da-DK"/>
-              </w:rPr>
-              <w:t>12.1</w:t>
-            </w:r>
-            <w:r>
-              <w:rPr>
-                <w:noProof/>
-              </w:rPr>
-              <w:tab/>
-            </w:r>
-            <w:r>
-              <w:rPr>
-                <w:rStyle w:val="Hyperlink"/>
-                <w:noProof/>
-                <w:lang w:val="da-DK"/>
-              </w:rPr>
-              <w:t>Refleksion over Projektledelsen</w:t>
-            </w:r>
-            <w:r>
-              <w:rPr>
-                <w:noProof/>
-                <w:webHidden/>
-              </w:rPr>
-              <w:tab/>
-            </w:r>
-            <w:r>
-              <w:rPr>
-                <w:noProof/>
-                <w:webHidden/>
-              </w:rPr>
-              <w:fldChar w:fldCharType="begin"/>
-            </w:r>
-            <w:r>
-              <w:rPr>
-                <w:noProof/>
-                <w:webHidden/>
-              </w:rPr>
-              <w:instrText xml:space="preserve"> PAGEREF _Toc532894838 \h </w:instrText>
-            </w:r>
-            <w:r>
-              <w:rPr>
-                <w:noProof/>
-                <w:webHidden/>
-              </w:rPr>
-            </w:r>
-            <w:r>
-              <w:rPr>
-                <w:noProof/>
-                <w:webHidden/>
-              </w:rPr>
-              <w:fldChar w:fldCharType="separate"/>
-            </w:r>
-            <w:r>
-              <w:rPr>
-                <w:noProof/>
-                <w:webHidden/>
-              </w:rPr>
-              <w:t>13</w:t>
-            </w:r>
-            <w:r>
-              <w:rPr>
-                <w:noProof/>
-                <w:webHidden/>
-              </w:rPr>
-              <w:fldChar w:fldCharType="end"/>
-            </w:r>
-          </w:hyperlink>
-        </w:p>
-        <w:p>
-          <w:pPr>
-            <w:pStyle w:val="Indholdsfortegnelse2"/>
-            <w:tabs>
-              <w:tab w:val="left" w:pos="880"/>
-              <w:tab w:val="right" w:leader="dot" w:pos="12428"/>
-            </w:tabs>
-            <w:rPr>
-              <w:noProof/>
-            </w:rPr>
-          </w:pPr>
-          <w:hyperlink w:anchor="_Toc532894839" w:history="1">
-            <w:r>
-              <w:rPr>
-                <w:rStyle w:val="Hyperlink"/>
-                <w:noProof/>
-                <w:lang w:val="da-DK"/>
-              </w:rPr>
-              <w:t>12.2</w:t>
-            </w:r>
-            <w:r>
-              <w:rPr>
-                <w:noProof/>
-              </w:rPr>
-              <w:tab/>
-            </w:r>
-            <w:r>
-              <w:rPr>
-                <w:rStyle w:val="Hyperlink"/>
-                <w:noProof/>
-                <w:lang w:val="da-DK"/>
-              </w:rPr>
-              <w:t>Refleksion over kodning</w:t>
-            </w:r>
-            <w:r>
-              <w:rPr>
-                <w:noProof/>
-                <w:webHidden/>
-              </w:rPr>
-              <w:tab/>
-            </w:r>
-            <w:r>
-              <w:rPr>
-                <w:noProof/>
-                <w:webHidden/>
-              </w:rPr>
-              <w:fldChar w:fldCharType="begin"/>
-            </w:r>
-            <w:r>
-              <w:rPr>
-                <w:noProof/>
-                <w:webHidden/>
-              </w:rPr>
-              <w:instrText xml:space="preserve"> PAGEREF _Toc532894839 \h </w:instrText>
-            </w:r>
-            <w:r>
-              <w:rPr>
-                <w:noProof/>
-                <w:webHidden/>
-              </w:rPr>
-            </w:r>
-            <w:r>
-              <w:rPr>
-                <w:noProof/>
-                <w:webHidden/>
-              </w:rPr>
-              <w:fldChar w:fldCharType="separate"/>
-            </w:r>
-            <w:r>
-              <w:rPr>
-                <w:noProof/>
-                <w:webHidden/>
-              </w:rPr>
-              <w:t>13</w:t>
+              <w:t>15</w:t>
             </w:r>
             <w:r>
               <w:rPr>
@@ -1794,53 +2162,43 @@
             <w:fldChar w:fldCharType="end"/>
           </w:r>
         </w:p>
+        <w:bookmarkStart w:id="0" w:name="_GoBack" w:displacedByCustomXml="next"/>
+        <w:bookmarkEnd w:id="0" w:displacedByCustomXml="next"/>
       </w:sdtContent>
     </w:sdt>
     <w:p>
       <w:pPr>
-        <w:rPr>
-          <w:lang w:val="da-DK"/>
-        </w:rPr>
-      </w:pPr>
-    </w:p>
-    <w:p>
-      <w:pPr>
-        <w:rPr>
-          <w:lang w:val="da-DK"/>
-        </w:rPr>
-      </w:pPr>
-    </w:p>
-    <w:p>
-      <w:pPr>
-        <w:rPr>
-          <w:lang w:val="da-DK"/>
-        </w:rPr>
-      </w:pPr>
-    </w:p>
-    <w:p>
-      <w:pPr>
-        <w:rPr>
-          <w:lang w:val="da-DK"/>
-        </w:rPr>
-      </w:pPr>
-    </w:p>
-    <w:p>
-      <w:pPr>
         <w:pStyle w:val="Overskrift1"/>
         <w:rPr>
           <w:lang w:val="da-DK"/>
         </w:rPr>
       </w:pPr>
-      <w:bookmarkStart w:id="0" w:name="_Toc532894822"/>
+      <w:bookmarkStart w:id="1" w:name="_Toc533114998"/>
+      <w:r>
+        <w:rPr>
+          <w:lang w:val="da-DK"/>
+        </w:rPr>
+        <w:lastRenderedPageBreak/>
+        <w:t>Projektplanlæggelse</w:t>
+      </w:r>
+      <w:bookmarkEnd w:id="1"/>
+    </w:p>
+    <w:p>
+      <w:pPr>
+        <w:pStyle w:val="Overskrift2"/>
+        <w:rPr>
+          <w:lang w:val="da-DK"/>
+        </w:rPr>
+      </w:pPr>
+      <w:bookmarkStart w:id="2" w:name="_Toc533114999"/>
       <w:proofErr w:type="spellStart"/>
       <w:r>
         <w:rPr>
           <w:lang w:val="da-DK"/>
         </w:rPr>
-        <w:lastRenderedPageBreak/>
         <w:t>Scope</w:t>
       </w:r>
-      <w:bookmarkEnd w:id="0"/>
+      <w:bookmarkEnd w:id="2"/>
       <w:proofErr w:type="spellEnd"/>
     </w:p>
     <w:tbl>
@@ -2414,21 +2772,14 @@
     </w:p>
     <w:p>
       <w:pPr>
-        <w:rPr>
-          <w:lang w:val="da-DK"/>
-        </w:rPr>
-      </w:pPr>
-    </w:p>
-    <w:p>
-      <w:pPr>
-        <w:pStyle w:val="Overskrift1"/>
-      </w:pPr>
-      <w:bookmarkStart w:id="1" w:name="_Toc532894823"/>
+        <w:pStyle w:val="Overskrift2"/>
+      </w:pPr>
+      <w:bookmarkStart w:id="3" w:name="_Toc533115000"/>
       <w:r>
         <w:lastRenderedPageBreak/>
         <w:t>Product Breakdown Structure</w:t>
       </w:r>
-      <w:bookmarkEnd w:id="1"/>
+      <w:bookmarkEnd w:id="3"/>
     </w:p>
     <w:p>
       <w:r>
@@ -2474,14 +2825,14 @@
     </w:p>
     <w:p>
       <w:pPr>
-        <w:pStyle w:val="Overskrift1"/>
-      </w:pPr>
-      <w:bookmarkStart w:id="2" w:name="_Toc532894824"/>
+        <w:pStyle w:val="Overskrift2"/>
+      </w:pPr>
+      <w:bookmarkStart w:id="4" w:name="_Toc533115001"/>
       <w:r>
         <w:lastRenderedPageBreak/>
         <w:t>Workflow breakdown structure</w:t>
       </w:r>
-      <w:bookmarkEnd w:id="2"/>
+      <w:bookmarkEnd w:id="4"/>
     </w:p>
     <w:p>
       <w:r>
@@ -2532,11 +2883,12 @@
       </w:r>
     </w:p>
     <w:p/>
-    <w:p>
-      <w:pPr>
-        <w:pStyle w:val="Overskrift1"/>
-      </w:pPr>
-      <w:bookmarkStart w:id="3" w:name="_Toc532894825"/>
+    <w:p/>
+    <w:p>
+      <w:pPr>
+        <w:pStyle w:val="Overskrift2"/>
+      </w:pPr>
+      <w:bookmarkStart w:id="5" w:name="_Toc533115002"/>
       <w:r>
         <w:lastRenderedPageBreak/>
         <w:t>Gantt-</w:t>
@@ -2545,7 +2897,7 @@
       <w:r>
         <w:t>kort</w:t>
       </w:r>
-      <w:bookmarkEnd w:id="3"/>
+      <w:bookmarkEnd w:id="5"/>
       <w:proofErr w:type="spellEnd"/>
     </w:p>
     <w:p/>
@@ -2565,11 +2917,12 @@
     <w:p/>
     <w:p/>
     <w:p/>
+    <w:p/>
     <w:p>
       <w:pPr>
         <w:pStyle w:val="Overskrift1"/>
       </w:pPr>
-      <w:bookmarkStart w:id="4" w:name="_Toc532894826"/>
+      <w:bookmarkStart w:id="6" w:name="_Toc533115003"/>
       <w:proofErr w:type="spellStart"/>
       <w:r>
         <w:lastRenderedPageBreak/>
@@ -2595,7 +2948,7 @@
       <w:r>
         <w:t xml:space="preserve"> feedback</w:t>
       </w:r>
-      <w:bookmarkEnd w:id="4"/>
+      <w:bookmarkEnd w:id="6"/>
     </w:p>
     <w:p>
       <w:pPr>
@@ -2604,7 +2957,7 @@
           <w:lang w:val="da-DK"/>
         </w:rPr>
       </w:pPr>
-      <w:bookmarkStart w:id="5" w:name="_Toc532894827"/>
+      <w:bookmarkStart w:id="7" w:name="_Toc533115004"/>
       <w:r>
         <w:rPr>
           <w:lang w:val="da-DK"/>
@@ -2637,7 +2990,7 @@
         </w:rPr>
         <w:t>)</w:t>
       </w:r>
-      <w:bookmarkEnd w:id="5"/>
+      <w:bookmarkEnd w:id="7"/>
     </w:p>
     <w:p>
       <w:pPr>
@@ -2675,7 +3028,19 @@
         <w:rPr>
           <w:lang w:val="da-DK"/>
         </w:rPr>
-        <w:t>Hunden giver en fin illustration til forsiden, men logoet og hunden er hinandens modsætninger. Da hunden er meget kantet og logoet er som gammel rund skønskrift. Enten skal der gøres mere ud af kontrasten eller der skal holde til et af udtrykkene.</w:t>
+        <w:t>Hunden giver en fin illustration til forsiden, men logoet og hunden er hinandens modsætninger. Da hunden er meget kantet og logoet er som gammel rund skønskrift. Enten skal der gøres mere ud af kontrasten eller der skal holde</w:t>
+      </w:r>
+      <w:r>
+        <w:rPr>
+          <w:lang w:val="da-DK"/>
+        </w:rPr>
+        <w:t>s</w:t>
+      </w:r>
+      <w:r>
+        <w:rPr>
+          <w:lang w:val="da-DK"/>
+        </w:rPr>
+        <w:t xml:space="preserve"> til et af udtrykkene.</w:t>
       </w:r>
     </w:p>
     <w:p>
@@ -2867,18 +3232,23 @@
     </w:p>
     <w:p>
       <w:pPr>
-        <w:rPr>
-          <w:lang w:val="da-DK"/>
-        </w:rPr>
-      </w:pPr>
-    </w:p>
-    <w:p>
-      <w:pPr>
         <w:pStyle w:val="Overskrift1"/>
       </w:pPr>
-      <w:bookmarkStart w:id="6" w:name="_Toc532894828"/>
+      <w:bookmarkStart w:id="8" w:name="_Toc533115005"/>
       <w:proofErr w:type="spellStart"/>
       <w:r>
+        <w:t>Designet</w:t>
+      </w:r>
+      <w:bookmarkEnd w:id="8"/>
+      <w:proofErr w:type="spellEnd"/>
+    </w:p>
+    <w:p>
+      <w:pPr>
+        <w:pStyle w:val="Overskrift2"/>
+      </w:pPr>
+      <w:bookmarkStart w:id="9" w:name="_Toc533115006"/>
+      <w:proofErr w:type="spellStart"/>
+      <w:r>
         <w:t>Udvikling</w:t>
       </w:r>
       <w:proofErr w:type="spellEnd"/>
@@ -2893,7 +3263,7 @@
       <w:r>
         <w:t xml:space="preserve"> logo</w:t>
       </w:r>
-      <w:bookmarkEnd w:id="6"/>
+      <w:bookmarkEnd w:id="9"/>
     </w:p>
     <w:p>
       <w:pPr>
@@ -3093,14 +3463,14 @@
           <w:noProof/>
           <w:lang w:val="da-DK"/>
         </w:rPr>
-        <w:t xml:space="preserve"> o</w:t>
+        <w:t xml:space="preserve"> </w:t>
       </w:r>
       <w:r>
         <w:rPr>
           <w:noProof/>
           <w:lang w:val="da-DK"/>
         </w:rPr>
-        <w:t>g Google</w:t>
+        <w:t>for at søge</w:t>
       </w:r>
       <w:r>
         <w:rPr>
@@ -3108,13 +3478,6 @@
           <w:lang w:val="da-DK"/>
         </w:rPr>
         <w:t xml:space="preserve"> </w:t>
-      </w:r>
-      <w:r>
-        <w:rPr>
-          <w:noProof/>
-          <w:lang w:val="da-DK"/>
-        </w:rPr>
-        <w:t xml:space="preserve">og søgte </w:t>
       </w:r>
       <w:r>
         <w:rPr>
@@ -3189,12 +3552,12 @@
     </w:p>
     <w:p>
       <w:pPr>
-        <w:pStyle w:val="Overskrift1"/>
-        <w:rPr>
-          <w:lang w:val="da-DK"/>
-        </w:rPr>
-      </w:pPr>
-      <w:bookmarkStart w:id="7" w:name="_Toc532894829"/>
+        <w:pStyle w:val="Overskrift2"/>
+        <w:rPr>
+          <w:lang w:val="da-DK"/>
+        </w:rPr>
+      </w:pPr>
+      <w:bookmarkStart w:id="10" w:name="_Toc533115007"/>
       <w:r>
         <w:rPr>
           <w:lang w:val="da-DK"/>
@@ -3202,7 +3565,44 @@
         <w:lastRenderedPageBreak/>
         <w:t>Udviklingen af fonts</w:t>
       </w:r>
-      <w:bookmarkEnd w:id="7"/>
+      <w:bookmarkEnd w:id="10"/>
+    </w:p>
+    <w:p>
+      <w:pPr>
+        <w:rPr>
+          <w:lang w:val="da-DK"/>
+        </w:rPr>
+      </w:pPr>
+      <w:r>
+        <w:rPr>
+          <w:lang w:val="da-DK"/>
+        </w:rPr>
+        <w:t>Jeg er meget glad for Serif skrifttyper, men jeg har overgivet mig, da det ikke er særlig læsevenligt på skærme. Tidligere havde jeg også forskellige skrifttyper, men det har jeg</w:t>
+      </w:r>
+      <w:r>
+        <w:rPr>
+          <w:lang w:val="da-DK"/>
+        </w:rPr>
+        <w:t xml:space="preserve"> </w:t>
+      </w:r>
+      <w:r>
+        <w:rPr>
+          <w:lang w:val="da-DK"/>
+        </w:rPr>
+        <w:t>valgt at gå væk fra</w:t>
+      </w:r>
+      <w:r>
+        <w:rPr>
+          <w:lang w:val="da-DK"/>
+        </w:rPr>
+        <w:t xml:space="preserve"> for synets og ordenens skyld.</w:t>
+      </w:r>
+      <w:r>
+        <w:rPr>
+          <w:lang w:val="da-DK"/>
+        </w:rPr>
+        <w:t xml:space="preserve"> Desuden passede overskrifterne med udelukkende store bogstaver bedre til logoet end det tidligere.</w:t>
+      </w:r>
     </w:p>
     <w:tbl>
       <w:tblPr>
@@ -3876,37 +4276,224 @@
     </w:p>
     <w:p>
       <w:pPr>
+        <w:pStyle w:val="Overskrift2"/>
+        <w:rPr>
+          <w:lang w:val="da-DK"/>
+        </w:rPr>
+      </w:pPr>
+      <w:bookmarkStart w:id="11" w:name="_Toc533115008"/>
+      <w:r>
+        <w:rPr>
+          <w:noProof/>
+        </w:rPr>
+        <w:drawing>
+          <wp:anchor distT="0" distB="0" distL="114300" distR="114300" simplePos="0" relativeHeight="251670528" behindDoc="0" locked="0" layoutInCell="1" allowOverlap="1" wp14:anchorId="53FF71A5">
+            <wp:simplePos x="0" y="0"/>
+            <wp:positionH relativeFrom="column">
+              <wp:posOffset>5557520</wp:posOffset>
+            </wp:positionH>
+            <wp:positionV relativeFrom="paragraph">
+              <wp:posOffset>307975</wp:posOffset>
+            </wp:positionV>
+            <wp:extent cx="2154555" cy="1691640"/>
+            <wp:effectExtent l="0" t="0" r="0" b="3810"/>
+            <wp:wrapSquare wrapText="bothSides"/>
+            <wp:docPr id="20" name="Billede 20"/>
+            <wp:cNvGraphicFramePr>
+              <a:graphicFrameLocks xmlns:a="http://schemas.openxmlformats.org/drawingml/2006/main" noChangeAspect="1"/>
+            </wp:cNvGraphicFramePr>
+            <a:graphic xmlns:a="http://schemas.openxmlformats.org/drawingml/2006/main">
+              <a:graphicData uri="http://schemas.openxmlformats.org/drawingml/2006/picture">
+                <pic:pic xmlns:pic="http://schemas.openxmlformats.org/drawingml/2006/picture">
+                  <pic:nvPicPr>
+                    <pic:cNvPr id="1" name=""/>
+                    <pic:cNvPicPr/>
+                  </pic:nvPicPr>
+                  <pic:blipFill>
+                    <a:blip r:embed="rId19">
+                      <a:extLst>
+                        <a:ext uri="{28A0092B-C50C-407E-A947-70E740481C1C}">
+                          <a14:useLocalDpi xmlns:a14="http://schemas.microsoft.com/office/drawing/2010/main" val="0"/>
+                        </a:ext>
+                      </a:extLst>
+                    </a:blip>
+                    <a:stretch>
+                      <a:fillRect/>
+                    </a:stretch>
+                  </pic:blipFill>
+                  <pic:spPr>
+                    <a:xfrm>
+                      <a:off x="0" y="0"/>
+                      <a:ext cx="2154555" cy="1691640"/>
+                    </a:xfrm>
+                    <a:prstGeom prst="rect">
+                      <a:avLst/>
+                    </a:prstGeom>
+                  </pic:spPr>
+                </pic:pic>
+              </a:graphicData>
+            </a:graphic>
+            <wp14:sizeRelH relativeFrom="margin">
+              <wp14:pctWidth>0</wp14:pctWidth>
+            </wp14:sizeRelH>
+            <wp14:sizeRelV relativeFrom="margin">
+              <wp14:pctHeight>0</wp14:pctHeight>
+            </wp14:sizeRelV>
+          </wp:anchor>
+        </w:drawing>
+      </w:r>
+      <w:r>
+        <w:rPr>
+          <w:lang w:val="da-DK"/>
+        </w:rPr>
+        <w:t>Udvikling af farver</w:t>
+      </w:r>
+      <w:bookmarkEnd w:id="11"/>
+    </w:p>
+    <w:p>
+      <w:pPr>
+        <w:rPr>
+          <w:lang w:val="da-DK"/>
+        </w:rPr>
+      </w:pPr>
+      <w:r>
+        <w:rPr>
+          <w:lang w:val="da-DK"/>
+        </w:rPr>
+        <w:t>Jeg har igennem hele semesteret haft problemer med at min computerskærm</w:t>
+      </w:r>
+      <w:r>
+        <w:rPr>
+          <w:lang w:val="da-DK"/>
+        </w:rPr>
+        <w:t xml:space="preserve"> har én måde at vise en farve på, og min mobil har en helt anden måde. </w:t>
+      </w:r>
+      <w:r>
+        <w:rPr>
+          <w:lang w:val="da-DK"/>
+        </w:rPr>
+        <w:t xml:space="preserve">Jeg har testet det på en del computere, og det er et gennemgående problem. </w:t>
+      </w:r>
+      <w:r>
+        <w:rPr>
+          <w:lang w:val="da-DK"/>
+        </w:rPr>
+        <w:t>Efter et utallige forsøg på at finde én farve</w:t>
+      </w:r>
+      <w:r>
+        <w:rPr>
+          <w:lang w:val="da-DK"/>
+        </w:rPr>
+        <w:t>,</w:t>
+      </w:r>
+      <w:r>
+        <w:rPr>
+          <w:lang w:val="da-DK"/>
+        </w:rPr>
+        <w:t xml:space="preserve"> som var ens på alle skærme, så gav jeg op. </w:t>
+      </w:r>
+      <w:r>
+        <w:rPr>
+          <w:lang w:val="da-DK"/>
+        </w:rPr>
+        <w:t>Denne hjemmeside:</w:t>
+      </w:r>
+      <w:r>
+        <w:rPr>
+          <w:lang w:val="da-DK"/>
+        </w:rPr>
+        <w:t xml:space="preserve"> </w:t>
+      </w:r>
+      <w:hyperlink r:id="rId20" w:history="1">
+        <w:r>
+          <w:rPr>
+            <w:rStyle w:val="Hyperlink"/>
+            <w:lang w:val="da-DK"/>
+          </w:rPr>
+          <w:t>https://websafecolors.info/color-chart</w:t>
+        </w:r>
+      </w:hyperlink>
+      <w:r>
+        <w:rPr>
+          <w:lang w:val="da-DK"/>
+        </w:rPr>
+        <w:t xml:space="preserve"> kiggede jeg</w:t>
+      </w:r>
+      <w:r>
+        <w:rPr>
+          <w:lang w:val="da-DK"/>
+        </w:rPr>
+        <w:t xml:space="preserve"> </w:t>
+      </w:r>
+      <w:r>
+        <w:rPr>
+          <w:lang w:val="da-DK"/>
+        </w:rPr>
+        <w:t>igennem på mobil og computer samtidigt, og fandt frem til to farver der virkede acceptable på begge skærme.</w:t>
+      </w:r>
+    </w:p>
+    <w:p>
+      <w:pPr>
         <w:pStyle w:val="Overskrift1"/>
         <w:rPr>
           <w:lang w:val="da-DK"/>
         </w:rPr>
       </w:pPr>
-      <w:bookmarkStart w:id="8" w:name="_Toc532894830"/>
-      <w:r>
-        <w:rPr>
-          <w:lang w:val="da-DK"/>
-        </w:rPr>
-        <w:t>Udvikling af farver</w:t>
-      </w:r>
-      <w:bookmarkEnd w:id="8"/>
-    </w:p>
-    <w:p>
-      <w:pPr>
-        <w:rPr>
-          <w:lang w:val="da-DK"/>
-        </w:rPr>
-      </w:pPr>
-      <w:r>
-        <w:rPr>
-          <w:lang w:val="da-DK"/>
-        </w:rPr>
-        <w:t>Jeg har igennem hele semesteret haft problemer med at min computers skærm</w:t>
-      </w:r>
-      <w:r>
-        <w:rPr>
-          <w:lang w:val="da-DK"/>
-        </w:rPr>
-        <w:t xml:space="preserve"> har én måde at vise en farve på, og min mobil har en helt anden måde. Derudover, når jeg tester min hjemmeside af på andre computere, så er farven også helt anderledes end jeg havde tænkt mig. Jeg ved ikke om det har </w:t>
+      <w:bookmarkStart w:id="12" w:name="_Toc533115009"/>
+      <w:r>
+        <w:rPr>
+          <w:lang w:val="da-DK"/>
+        </w:rPr>
+        <w:lastRenderedPageBreak/>
+        <w:t>Sitemap</w:t>
+      </w:r>
+      <w:bookmarkEnd w:id="12"/>
+    </w:p>
+    <w:p>
+      <w:pPr>
+        <w:rPr>
+          <w:lang w:val="da-DK"/>
+        </w:rPr>
+      </w:pPr>
+      <w:r>
+        <w:rPr>
+          <w:noProof/>
+        </w:rPr>
+        <w:drawing>
+          <wp:inline distT="0" distB="0" distL="0" distR="0" wp14:anchorId="66F9D790" wp14:editId="061BE310">
+            <wp:extent cx="7898130" cy="3759835"/>
+            <wp:effectExtent l="0" t="0" r="7620" b="0"/>
+            <wp:docPr id="19" name="Billede 19"/>
+            <wp:cNvGraphicFramePr>
+              <a:graphicFrameLocks xmlns:a="http://schemas.openxmlformats.org/drawingml/2006/main" noChangeAspect="1"/>
+            </wp:cNvGraphicFramePr>
+            <a:graphic xmlns:a="http://schemas.openxmlformats.org/drawingml/2006/main">
+              <a:graphicData uri="http://schemas.openxmlformats.org/drawingml/2006/picture">
+                <pic:pic xmlns:pic="http://schemas.openxmlformats.org/drawingml/2006/picture">
+                  <pic:nvPicPr>
+                    <pic:cNvPr id="1" name=""/>
+                    <pic:cNvPicPr/>
+                  </pic:nvPicPr>
+                  <pic:blipFill>
+                    <a:blip r:embed="rId21"/>
+                    <a:stretch>
+                      <a:fillRect/>
+                    </a:stretch>
+                  </pic:blipFill>
+                  <pic:spPr>
+                    <a:xfrm>
+                      <a:off x="0" y="0"/>
+                      <a:ext cx="7898130" cy="3759835"/>
+                    </a:xfrm>
+                    <a:prstGeom prst="rect">
+                      <a:avLst/>
+                    </a:prstGeom>
+                  </pic:spPr>
+                </pic:pic>
+              </a:graphicData>
+            </a:graphic>
+          </wp:inline>
+        </w:drawing>
       </w:r>
     </w:p>
     <w:p>
@@ -3916,19 +4503,33 @@
           <w:lang w:val="da-DK"/>
         </w:rPr>
       </w:pPr>
-      <w:bookmarkStart w:id="9" w:name="_Toc532894831"/>
+      <w:bookmarkStart w:id="13" w:name="_Toc533115010"/>
       <w:r>
         <w:rPr>
           <w:lang w:val="da-DK"/>
         </w:rPr>
         <w:lastRenderedPageBreak/>
-        <w:t>Udvikling af wireframes</w:t>
-      </w:r>
-      <w:r>
-        <w:rPr>
-          <w:lang w:val="da-DK"/>
-        </w:rPr>
-        <w:t xml:space="preserve"> o</w:t>
+        <w:t xml:space="preserve">Udvikling af </w:t>
+      </w:r>
+      <w:proofErr w:type="spellStart"/>
+      <w:r>
+        <w:rPr>
+          <w:lang w:val="da-DK"/>
+        </w:rPr>
+        <w:t>Mockups</w:t>
+      </w:r>
+      <w:proofErr w:type="spellEnd"/>
+      <w:r>
+        <w:rPr>
+          <w:lang w:val="da-DK"/>
+        </w:rPr>
+        <w:t xml:space="preserve"> </w:t>
+      </w:r>
+      <w:r>
+        <w:rPr>
+          <w:lang w:val="da-DK"/>
+        </w:rPr>
+        <w:t>o</w:t>
       </w:r>
       <w:r>
         <w:rPr>
@@ -3936,7 +4537,7 @@
         </w:rPr>
         <w:t>g udførelse</w:t>
       </w:r>
-      <w:bookmarkEnd w:id="9"/>
+      <w:bookmarkEnd w:id="13"/>
     </w:p>
     <w:p>
       <w:pPr>
@@ -4011,21 +4612,7 @@
                               <w:rPr>
                                 <w:lang w:val="da-DK"/>
                               </w:rPr>
-                              <w:t xml:space="preserve"> </w:t>
-                            </w:r>
-                            <w:proofErr w:type="spellStart"/>
-                            <w:r>
-                              <w:rPr>
-                                <w:lang w:val="da-DK"/>
-                              </w:rPr>
-                              <w:t>Redesign</w:t>
-                            </w:r>
-                            <w:proofErr w:type="spellEnd"/>
-                            <w:r>
-                              <w:rPr>
-                                <w:lang w:val="da-DK"/>
-                              </w:rPr>
-                              <w:t xml:space="preserve"> af</w:t>
+                              <w:t xml:space="preserve"> Redesign af</w:t>
                             </w:r>
                             <w:r>
                               <w:rPr>
@@ -4037,21 +4624,7 @@
                               <w:rPr>
                                 <w:lang w:val="da-DK"/>
                               </w:rPr>
-                              <w:t xml:space="preserve"> Byg dit </w:t>
-                            </w:r>
-                            <w:proofErr w:type="spellStart"/>
-                            <w:r>
-                              <w:rPr>
-                                <w:lang w:val="da-DK"/>
-                              </w:rPr>
-                              <w:t>portfolio</w:t>
-                            </w:r>
-                            <w:proofErr w:type="spellEnd"/>
-                            <w:r>
-                              <w:rPr>
-                                <w:lang w:val="da-DK"/>
-                              </w:rPr>
-                              <w:t xml:space="preserve"> wireframes</w:t>
+                              <w:t xml:space="preserve"> Byg dit portfolio wireframes</w:t>
                             </w:r>
                           </w:p>
                         </w:txbxContent>
@@ -4101,21 +4674,7 @@
                         <w:rPr>
                           <w:lang w:val="da-DK"/>
                         </w:rPr>
-                        <w:t xml:space="preserve"> </w:t>
-                      </w:r>
-                      <w:proofErr w:type="spellStart"/>
-                      <w:r>
-                        <w:rPr>
-                          <w:lang w:val="da-DK"/>
-                        </w:rPr>
-                        <w:t>Redesign</w:t>
-                      </w:r>
-                      <w:proofErr w:type="spellEnd"/>
-                      <w:r>
-                        <w:rPr>
-                          <w:lang w:val="da-DK"/>
-                        </w:rPr>
-                        <w:t xml:space="preserve"> af</w:t>
+                        <w:t xml:space="preserve"> Redesign af</w:t>
                       </w:r>
                       <w:r>
                         <w:rPr>
@@ -4127,21 +4686,7 @@
                         <w:rPr>
                           <w:lang w:val="da-DK"/>
                         </w:rPr>
-                        <w:t xml:space="preserve"> Byg dit </w:t>
-                      </w:r>
-                      <w:proofErr w:type="spellStart"/>
-                      <w:r>
-                        <w:rPr>
-                          <w:lang w:val="da-DK"/>
-                        </w:rPr>
-                        <w:t>portfolio</w:t>
-                      </w:r>
-                      <w:proofErr w:type="spellEnd"/>
-                      <w:r>
-                        <w:rPr>
-                          <w:lang w:val="da-DK"/>
-                        </w:rPr>
-                        <w:t xml:space="preserve"> wireframes</w:t>
+                        <w:t xml:space="preserve"> Byg dit portfolio wireframes</w:t>
                       </w:r>
                     </w:p>
                   </w:txbxContent>
@@ -4162,7 +4707,21 @@
         <w:rPr>
           <w:lang w:val="da-DK"/>
         </w:rPr>
-        <w:t>rojekter, startede jeg med at lave nogle wireframes i Adobe XD. Jeg gik direkte til XD, fordi jeg allerede havde et grundlag fra de tidligere projekter, samt at jeg havde en klar idé over hvad der skulle ændres og beholdes.</w:t>
+        <w:t xml:space="preserve">rojekter, startede jeg med at lave nogle </w:t>
+      </w:r>
+      <w:proofErr w:type="spellStart"/>
+      <w:r>
+        <w:rPr>
+          <w:lang w:val="da-DK"/>
+        </w:rPr>
+        <w:t>mockup</w:t>
+      </w:r>
+      <w:proofErr w:type="spellEnd"/>
+      <w:r>
+        <w:rPr>
+          <w:lang w:val="da-DK"/>
+        </w:rPr>
+        <w:t xml:space="preserve"> i Adobe XD. Jeg gik direkte til XD, fordi jeg allerede havde et grundlag fra de tidligere projekter, samt at jeg havde en klar idé over hvad der skulle ændres og beholdes.</w:t>
       </w:r>
       <w:r>
         <w:rPr>
@@ -4191,7 +4750,7 @@
                     <pic:cNvPicPr/>
                   </pic:nvPicPr>
                   <pic:blipFill>
-                    <a:blip r:embed="rId19" cstate="print">
+                    <a:blip r:embed="rId22" cstate="print">
                       <a:extLst>
                         <a:ext uri="{28A0092B-C50C-407E-A947-70E740481C1C}">
                           <a14:useLocalDpi xmlns:a14="http://schemas.microsoft.com/office/drawing/2010/main" val="0"/>
@@ -4258,7 +4817,7 @@
                     <pic:cNvPicPr/>
                   </pic:nvPicPr>
                   <pic:blipFill>
-                    <a:blip r:embed="rId20" cstate="print">
+                    <a:blip r:embed="rId23" cstate="print">
                       <a:extLst>
                         <a:ext uri="{28A0092B-C50C-407E-A947-70E740481C1C}">
                           <a14:useLocalDpi xmlns:a14="http://schemas.microsoft.com/office/drawing/2010/main" val="0"/>
@@ -4308,7 +4867,19 @@
         <w:rPr>
           <w:lang w:val="da-DK"/>
         </w:rPr>
-        <w:t xml:space="preserve"> Udklip af wireframes fra byg dit </w:t>
+        <w:t xml:space="preserve"> Udklip af </w:t>
+      </w:r>
+      <w:r>
+        <w:rPr>
+          <w:lang w:val="da-DK"/>
+        </w:rPr>
+        <w:t>wireframes</w:t>
+      </w:r>
+      <w:r>
+        <w:rPr>
+          <w:lang w:val="da-DK"/>
+        </w:rPr>
+        <w:t xml:space="preserve"> fra byg dit </w:t>
       </w:r>
       <w:proofErr w:type="spellStart"/>
       <w:r>
@@ -4338,13 +4909,27 @@
           <w:noProof/>
           <w:lang w:val="da-DK"/>
         </w:rPr>
-        <w:t>Jeg valgte at beholde layoutet fra forsiden, kontaktsiden, de enkelte projekter og dele af erfaring siden. Derudover ville jeg gerne have en ny navigation linje i toppen, da jeg fik påpejet at mange af siderne har for meget whitespace, og ser alt for tomme ud. Derefter ville jeg gerne opdatere hvor</w:t>
+        <w:t>Jeg valgte at beholde layoutet fra forsiden, kontaktsiden, de enkelte projekter og dele af erfaring siden. Derudover ville jeg gerne have en ny navigation linje i toppen, da jeg fik påpejet</w:t>
       </w:r>
       <w:r>
         <w:rPr>
           <w:noProof/>
           <w:lang w:val="da-DK"/>
         </w:rPr>
+        <w:t>,</w:t>
+      </w:r>
+      <w:r>
+        <w:rPr>
+          <w:noProof/>
+          <w:lang w:val="da-DK"/>
+        </w:rPr>
+        <w:t xml:space="preserve"> at mange af siderne har for meget whitespace, og ser alt for tomme ud. Derefter ville jeg gerne opdatere hvor</w:t>
+      </w:r>
+      <w:r>
+        <w:rPr>
+          <w:noProof/>
+          <w:lang w:val="da-DK"/>
+        </w:rPr>
         <w:t>d</w:t>
       </w:r>
       <w:r>
@@ -4362,7 +4947,7 @@
           <w:lang w:val="da-DK"/>
         </w:rPr>
       </w:pPr>
-      <w:bookmarkStart w:id="10" w:name="_Toc532894832"/>
+      <w:bookmarkStart w:id="14" w:name="_Toc533115011"/>
       <w:r>
         <w:rPr>
           <w:noProof/>
@@ -4392,7 +4977,7 @@
                     <pic:cNvPicPr/>
                   </pic:nvPicPr>
                   <pic:blipFill>
-                    <a:blip r:embed="rId21">
+                    <a:blip r:embed="rId24">
                       <a:extLst>
                         <a:ext uri="{28A0092B-C50C-407E-A947-70E740481C1C}">
                           <a14:useLocalDpi xmlns:a14="http://schemas.microsoft.com/office/drawing/2010/main" val="0"/>
@@ -4430,7 +5015,7 @@
         </w:rPr>
         <w:t>Projekt galleri</w:t>
       </w:r>
-      <w:bookmarkEnd w:id="10"/>
+      <w:bookmarkEnd w:id="14"/>
     </w:p>
     <w:p>
       <w:pPr>
@@ -4483,14 +5068,12 @@
         </w:rPr>
         <w:t xml:space="preserve"> man </w:t>
       </w:r>
-      <w:proofErr w:type="gramStart"/>
-      <w:r>
-        <w:rPr>
-          <w:lang w:val="da-DK"/>
-        </w:rPr>
-        <w:t>kan ikke rigtig</w:t>
-      </w:r>
-      <w:proofErr w:type="gramEnd"/>
+      <w:r>
+        <w:rPr>
+          <w:lang w:val="da-DK"/>
+        </w:rPr>
+        <w:t>ikke rigtig kan</w:t>
+      </w:r>
       <w:r>
         <w:rPr>
           <w:lang w:val="da-DK"/>
@@ -4547,7 +5130,7 @@
                     <pic:cNvPicPr/>
                   </pic:nvPicPr>
                   <pic:blipFill>
-                    <a:blip r:embed="rId22" cstate="print">
+                    <a:blip r:embed="rId25" cstate="print">
                       <a:extLst>
                         <a:ext uri="{28A0092B-C50C-407E-A947-70E740481C1C}">
                           <a14:useLocalDpi xmlns:a14="http://schemas.microsoft.com/office/drawing/2010/main" val="0"/>
@@ -4589,7 +5172,19 @@
         <w:rPr>
           <w:lang w:val="da-DK"/>
         </w:rPr>
-        <w:t xml:space="preserve">blev hurtigt glad for løsningen i midten. Men jeg var i tvivl om hvad jeg kunne genskabe ved ren kodning. Så jeg fandt et eksempel på et </w:t>
+        <w:t>blev hurtigt glad for løsningen i midten. Men jeg var i tvivl om</w:t>
+      </w:r>
+      <w:r>
+        <w:rPr>
+          <w:lang w:val="da-DK"/>
+        </w:rPr>
+        <w:t>,</w:t>
+      </w:r>
+      <w:r>
+        <w:rPr>
+          <w:lang w:val="da-DK"/>
+        </w:rPr>
+        <w:t xml:space="preserve"> hvad jeg kunne genskabe ved ren kodning. Så jeg fandt et eksempel på et </w:t>
       </w:r>
       <w:proofErr w:type="spellStart"/>
       <w:r>
@@ -4603,7 +5198,20 @@
         <w:rPr>
           <w:lang w:val="da-DK"/>
         </w:rPr>
-        <w:t xml:space="preserve"> galleri, som jeg brugte som skabelon til mit galleri.</w:t>
+        <w:t xml:space="preserve"> galleri</w:t>
+      </w:r>
+      <w:r>
+        <w:rPr>
+          <w:rStyle w:val="Fodnotehenvisning"/>
+          <w:lang w:val="da-DK"/>
+        </w:rPr>
+        <w:footnoteReference w:id="2"/>
+      </w:r>
+      <w:r>
+        <w:rPr>
+          <w:lang w:val="da-DK"/>
+        </w:rPr>
+        <w:t>, som jeg brugte som skabelon til mit galleri.</w:t>
       </w:r>
     </w:p>
     <w:p>
@@ -4666,21 +5274,7 @@
                               <w:rPr>
                                 <w:lang w:val="da-DK"/>
                               </w:rPr>
-                              <w:t xml:space="preserve">Billede 3 Det endelige resultat af </w:t>
-                            </w:r>
-                            <w:proofErr w:type="spellStart"/>
-                            <w:r>
-                              <w:rPr>
-                                <w:lang w:val="da-DK"/>
-                              </w:rPr>
-                              <w:t>hexagon</w:t>
-                            </w:r>
-                            <w:proofErr w:type="spellEnd"/>
-                            <w:r>
-                              <w:rPr>
-                                <w:lang w:val="da-DK"/>
-                              </w:rPr>
-                              <w:t xml:space="preserve"> g</w:t>
+                              <w:t>Billede 3 Det endelige resultat af hexagon g</w:t>
                             </w:r>
                             <w:r>
                               <w:rPr>
@@ -4726,21 +5320,7 @@
                         <w:rPr>
                           <w:lang w:val="da-DK"/>
                         </w:rPr>
-                        <w:t xml:space="preserve">Billede 3 Det endelige resultat af </w:t>
-                      </w:r>
-                      <w:proofErr w:type="spellStart"/>
-                      <w:r>
-                        <w:rPr>
-                          <w:lang w:val="da-DK"/>
-                        </w:rPr>
-                        <w:t>hexagon</w:t>
-                      </w:r>
-                      <w:proofErr w:type="spellEnd"/>
-                      <w:r>
-                        <w:rPr>
-                          <w:lang w:val="da-DK"/>
-                        </w:rPr>
-                        <w:t xml:space="preserve"> g</w:t>
+                        <w:t>Billede 3 Det endelige resultat af hexagon g</w:t>
                       </w:r>
                       <w:r>
                         <w:rPr>
@@ -4781,7 +5361,33 @@
         <w:rPr>
           <w:lang w:val="da-DK"/>
         </w:rPr>
-        <w:t>se hvilke projekter der var under ens søge kriterie. Men jeg måtte indse at det var et for stort projekt for mig lige nu. Så det gemmer jeg</w:t>
+        <w:t xml:space="preserve">se hvilke projekter der var under ens søge kriterie. Men jeg måtte indse at det </w:t>
+      </w:r>
+      <w:proofErr w:type="gramStart"/>
+      <w:r>
+        <w:rPr>
+          <w:lang w:val="da-DK"/>
+        </w:rPr>
+        <w:t>var  for</w:t>
+      </w:r>
+      <w:proofErr w:type="gramEnd"/>
+      <w:r>
+        <w:rPr>
+          <w:lang w:val="da-DK"/>
+        </w:rPr>
+        <w:t xml:space="preserve"> stort </w:t>
+      </w:r>
+      <w:r>
+        <w:rPr>
+          <w:lang w:val="da-DK"/>
+        </w:rPr>
+        <w:t xml:space="preserve">et </w:t>
+      </w:r>
+      <w:r>
+        <w:rPr>
+          <w:lang w:val="da-DK"/>
+        </w:rPr>
+        <w:t>projekt for mig lige nu. Så det gemmer jeg</w:t>
       </w:r>
       <w:r>
         <w:rPr>
@@ -4821,7 +5427,7 @@
       <w:pPr>
         <w:pStyle w:val="Overskrift2"/>
       </w:pPr>
-      <w:bookmarkStart w:id="11" w:name="_Toc532894833"/>
+      <w:bookmarkStart w:id="15" w:name="_Toc533115012"/>
       <w:r>
         <w:lastRenderedPageBreak/>
         <w:t xml:space="preserve">Mobil </w:t>
@@ -4834,7 +5440,7 @@
       <w:r>
         <w:t xml:space="preserve"> vs desktop</w:t>
       </w:r>
-      <w:bookmarkEnd w:id="11"/>
+      <w:bookmarkEnd w:id="15"/>
     </w:p>
     <w:p>
       <w:pPr>
@@ -4871,7 +5477,7 @@
                     <pic:cNvPicPr/>
                   </pic:nvPicPr>
                   <pic:blipFill rotWithShape="1">
-                    <a:blip r:embed="rId23">
+                    <a:blip r:embed="rId26">
                       <a:extLst>
                         <a:ext uri="{28A0092B-C50C-407E-A947-70E740481C1C}">
                           <a14:useLocalDpi xmlns:a14="http://schemas.microsoft.com/office/drawing/2010/main" val="0"/>
@@ -4935,7 +5541,7 @@
                     <pic:cNvPicPr/>
                   </pic:nvPicPr>
                   <pic:blipFill>
-                    <a:blip r:embed="rId24" cstate="print">
+                    <a:blip r:embed="rId27" cstate="print">
                       <a:extLst>
                         <a:ext uri="{28A0092B-C50C-407E-A947-70E740481C1C}">
                           <a14:useLocalDpi xmlns:a14="http://schemas.microsoft.com/office/drawing/2010/main" val="0"/>
@@ -5077,7 +5683,19 @@
         <w:rPr>
           <w:lang w:val="da-DK"/>
         </w:rPr>
-        <w:t>Derudover ville jeg gerne have en burger menu, som folder sig ud over hele mobilskærmen, så det er nemt for fingrene at ramme. Mobilmenuen har ikke en forside, da der på desktopversionen kun er hunden og en tekstboks. På mobilen er man vant til at scrolle meget, og det kan være forstyrrende når man lige pludselig ikke kan på den ene side. Samt at ting skal gå hurtigere på mobilen, så der er ingen grund til en ekstra side.</w:t>
+        <w:t>Derudover ville jeg gerne have en burger menu, som folder sig ud over hele mobilskærmen, så det er nemt for fingrene at ramme. Mobilmenuen har ikke en forside, da der på desktopversionen kun er hunden og en tekstboks. På mobilen er man vant til at scrolle meget, og det kan være forstyrrende når man lige pludselig ikke kan på den ene side. Samt at ting skal gå hurtigere på mobilen, s</w:t>
+      </w:r>
+      <w:r>
+        <w:rPr>
+          <w:lang w:val="da-DK"/>
+        </w:rPr>
+        <w:t>å derfor har jeg fjernet noget indhold der</w:t>
+      </w:r>
+      <w:r>
+        <w:rPr>
+          <w:lang w:val="da-DK"/>
+        </w:rPr>
+        <w:t>.</w:t>
       </w:r>
     </w:p>
     <w:p>
@@ -5122,7 +5740,7 @@
           <w:lang w:val="da-DK"/>
         </w:rPr>
       </w:pPr>
-      <w:bookmarkStart w:id="12" w:name="_Toc532894834"/>
+      <w:bookmarkStart w:id="16" w:name="_Toc533115013"/>
       <w:r>
         <w:rPr>
           <w:lang w:val="da-DK"/>
@@ -5130,7 +5748,7 @@
         <w:lastRenderedPageBreak/>
         <w:t>Brugertest</w:t>
       </w:r>
-      <w:bookmarkEnd w:id="12"/>
+      <w:bookmarkEnd w:id="16"/>
     </w:p>
     <w:p>
       <w:pPr>
@@ -5139,14 +5757,14 @@
           <w:lang w:val="da-DK"/>
         </w:rPr>
       </w:pPr>
-      <w:bookmarkStart w:id="13" w:name="_Toc532894835"/>
+      <w:bookmarkStart w:id="17" w:name="_Toc533115014"/>
       <w:r>
         <w:rPr>
           <w:lang w:val="da-DK"/>
         </w:rPr>
         <w:t>Brugertest 1</w:t>
       </w:r>
-      <w:bookmarkEnd w:id="13"/>
+      <w:bookmarkEnd w:id="17"/>
     </w:p>
     <w:p>
       <w:pPr>
@@ -5530,19 +6148,55 @@
     </w:p>
     <w:p>
       <w:pPr>
+        <w:rPr>
+          <w:lang w:val="da-DK"/>
+        </w:rPr>
+      </w:pPr>
+    </w:p>
+    <w:p>
+      <w:pPr>
+        <w:rPr>
+          <w:lang w:val="da-DK"/>
+        </w:rPr>
+      </w:pPr>
+    </w:p>
+    <w:p>
+      <w:pPr>
+        <w:rPr>
+          <w:lang w:val="da-DK"/>
+        </w:rPr>
+      </w:pPr>
+    </w:p>
+    <w:p>
+      <w:pPr>
+        <w:rPr>
+          <w:lang w:val="da-DK"/>
+        </w:rPr>
+      </w:pPr>
+    </w:p>
+    <w:p>
+      <w:pPr>
+        <w:rPr>
+          <w:lang w:val="da-DK"/>
+        </w:rPr>
+      </w:pPr>
+    </w:p>
+    <w:p>
+      <w:pPr>
         <w:pStyle w:val="Overskrift2"/>
         <w:rPr>
           <w:lang w:val="da-DK"/>
         </w:rPr>
       </w:pPr>
-      <w:bookmarkStart w:id="14" w:name="_Toc532894836"/>
-      <w:r>
-        <w:rPr>
-          <w:lang w:val="da-DK"/>
-        </w:rPr>
+      <w:bookmarkStart w:id="18" w:name="_Toc533115015"/>
+      <w:r>
+        <w:rPr>
+          <w:lang w:val="da-DK"/>
+        </w:rPr>
+        <w:lastRenderedPageBreak/>
         <w:t>Brugertest 2</w:t>
       </w:r>
-      <w:bookmarkEnd w:id="14"/>
+      <w:bookmarkEnd w:id="18"/>
     </w:p>
     <w:p>
       <w:pPr>
@@ -5737,7 +6391,6 @@
                 <w:sz w:val="24"/>
                 <w:lang w:val="da-DK"/>
               </w:rPr>
-              <w:lastRenderedPageBreak/>
               <w:t>Projekter</w:t>
             </w:r>
           </w:p>
@@ -5805,8 +6458,6 @@
               </w:rPr>
               <w:t>Pilene virker ikke optimal når man trykkede på dem. Det giver ikke mening at man skal holde trykket inde.</w:t>
             </w:r>
-            <w:bookmarkStart w:id="15" w:name="_GoBack"/>
-            <w:bookmarkEnd w:id="15"/>
           </w:p>
         </w:tc>
       </w:tr>
@@ -5923,20 +6574,63 @@
     </w:p>
     <w:p>
       <w:pPr>
+        <w:rPr>
+          <w:lang w:val="da-DK"/>
+        </w:rPr>
+      </w:pPr>
+    </w:p>
+    <w:p>
+      <w:pPr>
+        <w:rPr>
+          <w:lang w:val="da-DK"/>
+        </w:rPr>
+      </w:pPr>
+    </w:p>
+    <w:p>
+      <w:pPr>
+        <w:rPr>
+          <w:lang w:val="da-DK"/>
+        </w:rPr>
+      </w:pPr>
+    </w:p>
+    <w:p>
+      <w:pPr>
+        <w:rPr>
+          <w:lang w:val="da-DK"/>
+        </w:rPr>
+      </w:pPr>
+    </w:p>
+    <w:p>
+      <w:pPr>
+        <w:rPr>
+          <w:lang w:val="da-DK"/>
+        </w:rPr>
+      </w:pPr>
+    </w:p>
+    <w:p>
+      <w:pPr>
+        <w:rPr>
+          <w:lang w:val="da-DK"/>
+        </w:rPr>
+      </w:pPr>
+    </w:p>
+    <w:p>
+      <w:pPr>
         <w:pStyle w:val="Overskrift1"/>
         <w:rPr>
           <w:lang w:val="da-DK"/>
         </w:rPr>
       </w:pPr>
-      <w:bookmarkStart w:id="16" w:name="_Toc532894837"/>
+      <w:bookmarkStart w:id="19" w:name="_Toc533115016"/>
       <w:proofErr w:type="spellStart"/>
       <w:r>
         <w:rPr>
           <w:lang w:val="da-DK"/>
         </w:rPr>
+        <w:lastRenderedPageBreak/>
         <w:t>Reflektion</w:t>
       </w:r>
-      <w:bookmarkEnd w:id="16"/>
+      <w:bookmarkEnd w:id="19"/>
       <w:proofErr w:type="spellEnd"/>
     </w:p>
     <w:p>
@@ -5946,27 +6640,29 @@
           <w:lang w:val="da-DK"/>
         </w:rPr>
       </w:pPr>
-      <w:bookmarkStart w:id="17" w:name="_Toc532894838"/>
+      <w:bookmarkStart w:id="20" w:name="_Toc533115017"/>
       <w:r>
         <w:rPr>
           <w:lang w:val="da-DK"/>
         </w:rPr>
         <w:t>Refleksion over Projektledelsen</w:t>
       </w:r>
-      <w:bookmarkEnd w:id="17"/>
-    </w:p>
-    <w:p>
-      <w:pPr>
-        <w:spacing w:line="276" w:lineRule="auto"/>
-        <w:rPr>
-          <w:lang w:val="da-DK"/>
-        </w:rPr>
-      </w:pPr>
-      <w:r>
-        <w:rPr>
-          <w:lang w:val="da-DK"/>
-        </w:rPr>
-        <w:t xml:space="preserve">Jeg var godt klar over at det ville være svært for mig at følge mit WBS fuldt ud. Jeg var allerede tidligt i forløbet foran for planen. Men i sidste ende var det egentlig godt. Fordi jeg fik et større </w:t>
+      <w:bookmarkEnd w:id="20"/>
+    </w:p>
+    <w:p>
+      <w:pPr>
+        <w:rPr>
+          <w:b/>
+          <w:bCs/>
+          <w:smallCaps/>
+          <w:lang w:val="da-DK"/>
+        </w:rPr>
+      </w:pPr>
+      <w:r>
+        <w:rPr>
+          <w:lang w:val="da-DK"/>
+        </w:rPr>
+        <w:t xml:space="preserve">Jeg var godt klar over at det ville være svært for mig at følge mit WBS fuldt ud. Jeg var allerede tidligt i forløbet foran for planen. Men i sidste ende var det egentlig godt. Jeg fik nemlig et større </w:t>
       </w:r>
       <w:proofErr w:type="spellStart"/>
       <w:r>
@@ -5980,19 +6676,7 @@
         <w:rPr>
           <w:lang w:val="da-DK"/>
         </w:rPr>
-        <w:t xml:space="preserve">, i form af at jeg valgte at lave en hel ny side kun til mobil. Det gjorde at når jeg skulle rette noget på siderne, så skulle jeg gøre alting dobbelt. Næste gang skal jeg tænke meget mere igennem, hvordan tingene skal laves i starten af forløbet. </w:t>
-      </w:r>
-      <w:r>
-        <w:rPr>
-          <w:lang w:val="da-DK"/>
-        </w:rPr>
-        <w:t>Netop så jeg undgår at</w:t>
-      </w:r>
-      <w:r>
-        <w:rPr>
-          <w:lang w:val="da-DK"/>
-        </w:rPr>
-        <w:t xml:space="preserve"> rette punkterne i mit </w:t>
+        <w:t xml:space="preserve">, i form af at jeg valgte at lave en hel ny side kun til mobil. Det betød, at når jeg skulle rette større eller enkelte småting, så skulle jeg rette alting dobbelt. Næste gang skal jeg tænke meget mere igennem, hvordan tingene skal laves i starten af forløbet. Netop så jeg undgår at rette punkterne i mit </w:t>
       </w:r>
       <w:proofErr w:type="spellStart"/>
       <w:r>
@@ -6020,19 +6704,7 @@
         <w:rPr>
           <w:lang w:val="da-DK"/>
         </w:rPr>
-        <w:t xml:space="preserve">-kortet </w:t>
-      </w:r>
-      <w:r>
-        <w:rPr>
-          <w:lang w:val="da-DK"/>
-        </w:rPr>
-        <w:t>en god indsigt</w:t>
-      </w:r>
-      <w:r>
-        <w:rPr>
-          <w:lang w:val="da-DK"/>
-        </w:rPr>
-        <w:t xml:space="preserve"> i hvor lang tid jeg bruger på visse ting.</w:t>
+        <w:t>-kortet en god indsigt i hvor lang tid jeg bruger på visse ting.</w:t>
       </w:r>
     </w:p>
     <w:p>
@@ -6042,123 +6714,33 @@
           <w:lang w:val="da-DK"/>
         </w:rPr>
       </w:pPr>
-      <w:bookmarkStart w:id="18" w:name="_Toc532894839"/>
+      <w:bookmarkStart w:id="21" w:name="_Toc533115018"/>
       <w:r>
         <w:rPr>
           <w:lang w:val="da-DK"/>
         </w:rPr>
         <w:t>Refleksion over kodning</w:t>
       </w:r>
-      <w:bookmarkEnd w:id="18"/>
-    </w:p>
-    <w:p>
-      <w:pPr>
-        <w:spacing w:line="276" w:lineRule="auto"/>
-        <w:rPr>
-          <w:lang w:val="da-DK"/>
-        </w:rPr>
-      </w:pPr>
-      <w:r>
-        <w:rPr>
-          <w:lang w:val="da-DK"/>
-        </w:rPr>
-        <w:t xml:space="preserve">Jeg startede med </w:t>
-      </w:r>
-      <w:r>
-        <w:rPr>
-          <w:lang w:val="da-DK"/>
-        </w:rPr>
-        <w:t>at implementere</w:t>
-      </w:r>
-      <w:r>
-        <w:rPr>
-          <w:lang w:val="da-DK"/>
-        </w:rPr>
-        <w:t xml:space="preserve"> hele desktophjemmesiden og derefter mobilhjemmesiden. Hvilket gør at saraskov.</w:t>
-      </w:r>
-      <w:r>
-        <w:rPr>
-          <w:lang w:val="da-DK"/>
-        </w:rPr>
-        <w:t>d</w:t>
-      </w:r>
-      <w:r>
-        <w:rPr>
-          <w:lang w:val="da-DK"/>
-        </w:rPr>
-        <w:t xml:space="preserve">k bliver meget mere besværlig at opdatere end det havde behøvet. </w:t>
-      </w:r>
-      <w:r>
-        <w:rPr>
-          <w:lang w:val="da-DK"/>
-        </w:rPr>
-        <w:t>Grunden til at jeg gjorde det sådan var; fordi jeg i de enkle projekter ville have forskellig</w:t>
-      </w:r>
-      <w:r>
-        <w:rPr>
-          <w:lang w:val="da-DK"/>
-        </w:rPr>
-        <w:t>e</w:t>
-      </w:r>
-      <w:r>
-        <w:rPr>
-          <w:lang w:val="da-DK"/>
-        </w:rPr>
-        <w:t xml:space="preserve"> rækkefølge</w:t>
-      </w:r>
-      <w:r>
-        <w:rPr>
-          <w:lang w:val="da-DK"/>
-        </w:rPr>
-        <w:t>r</w:t>
-      </w:r>
-      <w:r>
-        <w:rPr>
-          <w:lang w:val="da-DK"/>
-        </w:rPr>
-        <w:t xml:space="preserve"> på tekst og billeder. Men da jeg gik i gang med at kode mobilhjemmesiden, opdagede jeg, at det var meget mere besværligt at rette i det gamle css, fordi et projekt på mobilhjemmesiden og desktophjemmesiden ikke indeholdte det samme.</w:t>
-      </w:r>
-      <w:r>
-        <w:rPr>
-          <w:lang w:val="da-DK"/>
-        </w:rPr>
-        <w:t xml:space="preserve"> Næsten gang vil jeg oprette </w:t>
-      </w:r>
-      <w:r>
-        <w:rPr>
-          <w:lang w:val="da-DK"/>
-        </w:rPr>
-        <w:t>strukturere indholdet</w:t>
-      </w:r>
-      <w:r>
-        <w:rPr>
-          <w:lang w:val="da-DK"/>
-        </w:rPr>
-        <w:t>,</w:t>
-      </w:r>
-      <w:r>
-        <w:rPr>
-          <w:lang w:val="da-DK"/>
-        </w:rPr>
-        <w:t xml:space="preserve"> så</w:t>
-      </w:r>
-      <w:r>
-        <w:rPr>
-          <w:lang w:val="da-DK"/>
-        </w:rPr>
-        <w:t>dan så</w:t>
-      </w:r>
-      <w:r>
-        <w:rPr>
-          <w:lang w:val="da-DK"/>
-        </w:rPr>
-        <w:t xml:space="preserve"> jeg ikke skal holde styr på to html dokumenter for</w:t>
-      </w:r>
-      <w:r>
-        <w:rPr>
-          <w:lang w:val="da-DK"/>
-        </w:rPr>
-        <w:t xml:space="preserve"> den samme side.</w:t>
+      <w:bookmarkEnd w:id="21"/>
+    </w:p>
+    <w:p>
+      <w:pPr>
+        <w:rPr>
+          <w:rFonts w:asciiTheme="majorHAnsi" w:eastAsiaTheme="majorEastAsia" w:hAnsiTheme="majorHAnsi" w:cstheme="majorBidi"/>
+          <w:b/>
+          <w:bCs/>
+          <w:smallCaps/>
+          <w:color w:val="000000" w:themeColor="text1"/>
+          <w:sz w:val="28"/>
+          <w:szCs w:val="28"/>
+          <w:lang w:val="da-DK"/>
+        </w:rPr>
+      </w:pPr>
+      <w:r>
+        <w:rPr>
+          <w:lang w:val="da-DK"/>
+        </w:rPr>
+        <w:t>Jeg startede med at implementere hele desktophjemmesiden og derefter mobilhjemmesiden. Hvilket gør at saraskov.dk bliver meget mere besværlig at opdatere end det havde behøvet. Grunden til at jeg gjorde det sådan var; fordi jeg i de enkle projekter ville have forskellige rækkefølger på tekst og billeder. Men da jeg gik i gang med at kode mobilhjemmesiden, opdagede jeg, at det var meget mere besværligt at rette i det gamle css, fordi et projekt på mobilhjemmesiden og desktophjemmesiden ikke indeholdte det samme. Næsten gang vil jeg oprette strukturere indholdet, sådan så jeg ikke skal holde styr på to html dokumenter for den samme side</w:t>
       </w:r>
     </w:p>
     <w:p>
@@ -6168,48 +6750,26 @@
           <w:lang w:val="da-DK"/>
         </w:rPr>
       </w:pPr>
+      <w:bookmarkStart w:id="22" w:name="_Toc533115019"/>
       <w:r>
         <w:rPr>
           <w:lang w:val="da-DK"/>
         </w:rPr>
         <w:t>Refleksion over videreudvikling</w:t>
       </w:r>
-    </w:p>
-    <w:p>
-      <w:pPr>
-        <w:rPr>
-          <w:lang w:val="da-DK"/>
-        </w:rPr>
-      </w:pPr>
-      <w:r>
-        <w:rPr>
-          <w:lang w:val="da-DK"/>
-        </w:rPr>
-        <w:t>Jeg har allerede nu en liste over ting, jeg gerne ville have haft med</w:t>
-      </w:r>
-      <w:r>
-        <w:rPr>
-          <w:lang w:val="da-DK"/>
-        </w:rPr>
-        <w:t xml:space="preserve"> på hjemmesiden</w:t>
-      </w:r>
-      <w:r>
-        <w:rPr>
-          <w:lang w:val="da-DK"/>
-        </w:rPr>
-        <w:t xml:space="preserve">, men som jeg ikke havde viden til at skabe. Blandt </w:t>
-      </w:r>
-      <w:r>
-        <w:rPr>
-          <w:lang w:val="da-DK"/>
-        </w:rPr>
-        <w:t>andet</w:t>
-      </w:r>
-      <w:r>
-        <w:rPr>
-          <w:lang w:val="da-DK"/>
-        </w:rPr>
-        <w:t xml:space="preserve"> ville jeg gerne have at man kunne </w:t>
+      <w:bookmarkEnd w:id="22"/>
+    </w:p>
+    <w:p>
+      <w:pPr>
+        <w:rPr>
+          <w:lang w:val="da-DK"/>
+        </w:rPr>
+      </w:pPr>
+      <w:r>
+        <w:rPr>
+          <w:lang w:val="da-DK"/>
+        </w:rPr>
+        <w:t xml:space="preserve">Jeg har allerede nu en liste over ting, jeg gerne ville have haft med på hjemmesiden. Ting jeg ikke havde haft tilstrækkelig erfaring eller viden til at implementere. Blandt andet ville jeg gerne have at man kunne </w:t>
       </w:r>
       <w:proofErr w:type="spellStart"/>
       <w:r>
@@ -6223,24 +6783,12 @@
         <w:rPr>
           <w:lang w:val="da-DK"/>
         </w:rPr>
-        <w:t xml:space="preserve"> igennem de forskellige projekter på mobilen og bruge piletasterne på computeren.</w:t>
-      </w:r>
-      <w:r>
-        <w:rPr>
-          <w:lang w:val="da-DK"/>
-        </w:rPr>
-        <w:t xml:space="preserve"> </w:t>
-      </w:r>
-      <w:r>
-        <w:rPr>
-          <w:lang w:val="da-DK"/>
-        </w:rPr>
-        <w:lastRenderedPageBreak/>
-        <w:t>Derudover ville jeg gerne have noget bevægelse på forsiden, da den er meget simpel og kedelig. Men jeg er nødt til at lære et animationsprogram at kende, før jeg ville kunne skabe noget jeg vil blive tilfreds med.</w:t>
+        <w:t xml:space="preserve"> igennem de forskellige projekter på mobilen og bruge piletasterne på computeren. Derudover ville jeg gerne have noget bevægelse på forsiden, da den er meget simpel og kedelig. Men jeg vil nødt til at få styr på et animationsprogram, før jeg har evner til at skabe noget jeg vil blive tilfreds med på forsiden.</w:t>
       </w:r>
     </w:p>
     <w:sectPr>
-      <w:headerReference w:type="default" r:id="rId25"/>
+      <w:headerReference w:type="default" r:id="rId28"/>
+      <w:footerReference w:type="default" r:id="rId29"/>
       <w:pgSz w:w="15840" w:h="12240" w:orient="landscape"/>
       <w:pgMar w:top="1134" w:right="1701" w:bottom="1134" w:left="1701" w:header="708" w:footer="708" w:gutter="0"/>
       <w:cols w:space="708"/>
@@ -6276,6 +6824,70 @@
 </w:endnotes>
 </file>
 
+<file path=word/footer1.xml><?xml version="1.0" encoding="utf-8"?>
+<w:ftr xmlns:wpc="http://schemas.microsoft.com/office/word/2010/wordprocessingCanvas" xmlns:cx="http://schemas.microsoft.com/office/drawing/2014/chartex" xmlns:cx1="http://schemas.microsoft.com/office/drawing/2015/9/8/chartex" xmlns:cx2="http://schemas.microsoft.com/office/drawing/2015/10/21/chartex" xmlns:cx3="http://schemas.microsoft.com/office/drawing/2016/5/9/chartex" xmlns:cx4="http://schemas.microsoft.com/office/drawing/2016/5/10/chartex" xmlns:cx5="http://schemas.microsoft.com/office/drawing/2016/5/11/chartex" xmlns:cx6="http://schemas.microsoft.com/office/drawing/2016/5/12/chartex" xmlns:cx7="http://schemas.microsoft.com/office/drawing/2016/5/13/chartex" xmlns:cx8="http://schemas.microsoft.com/office/drawing/2016/5/14/chartex" xmlns:mc="http://schemas.openxmlformats.org/markup-compatibility/2006" xmlns:aink="http://schemas.microsoft.com/office/drawing/2016/ink" xmlns:am3d="http://schemas.microsoft.com/office/drawing/2017/model3d" xmlns:o="urn:schemas-microsoft-com:office:office" xmlns:r="http://schemas.openxmlformats.org/officeDocument/2006/relationships" xmlns:m="http://schemas.openxmlformats.org/officeDocument/2006/math" xmlns:v="urn:schemas-microsoft-com:vml" xmlns:wp14="http://schemas.microsoft.com/office/word/2010/wordprocessingDrawing" xmlns:wp="http://schemas.openxmlformats.org/drawingml/2006/wordprocessingDrawing" xmlns:w10="urn:schemas-microsoft-com:office:word" xmlns:w="http://schemas.openxmlformats.org/wordprocessingml/2006/main" xmlns:w14="http://schemas.microsoft.com/office/word/2010/wordml" xmlns:w15="http://schemas.microsoft.com/office/word/2012/wordml" xmlns:w16cid="http://schemas.microsoft.com/office/word/2016/wordml/cid" xmlns:w16se="http://schemas.microsoft.com/office/word/2015/wordml/symex" xmlns:wpg="http://schemas.microsoft.com/office/word/2010/wordprocessingGroup" xmlns:wpi="http://schemas.microsoft.com/office/word/2010/wordprocessingInk" xmlns:wne="http://schemas.microsoft.com/office/word/2006/wordml" xmlns:wps="http://schemas.microsoft.com/office/word/2010/wordprocessingShape" mc:Ignorable="w14 w15 w16se w16cid wp14">
+  <w:p>
+    <w:pPr>
+      <w:pStyle w:val="Sidefod"/>
+      <w:rPr>
+        <w:lang w:val="da-DK"/>
+      </w:rPr>
+    </w:pPr>
+    <w:r>
+      <w:rPr>
+        <w:lang w:val="da-DK"/>
+      </w:rPr>
+      <w:t xml:space="preserve">Sara Skov </w:t>
+    </w:r>
+    <w:proofErr w:type="spellStart"/>
+    <w:r>
+      <w:rPr>
+        <w:lang w:val="da-DK"/>
+      </w:rPr>
+      <w:t>Finnél</w:t>
+    </w:r>
+    <w:proofErr w:type="spellEnd"/>
+    <w:r>
+      <w:rPr>
+        <w:lang w:val="da-DK"/>
+      </w:rPr>
+      <w:ptab w:relativeTo="margin" w:alignment="center" w:leader="none"/>
+    </w:r>
+    <w:r>
+      <w:rPr>
+        <w:lang w:val="da-DK"/>
+      </w:rPr>
+      <w:t>Eksamensprojekt for 1. Semester 2018</w:t>
+    </w:r>
+    <w:r>
+      <w:rPr>
+        <w:lang w:val="da-DK"/>
+      </w:rPr>
+      <w:ptab w:relativeTo="margin" w:alignment="right" w:leader="none"/>
+    </w:r>
+    <w:r>
+      <w:rPr>
+        <w:lang w:val="da-DK"/>
+      </w:rPr>
+      <w:t xml:space="preserve">Multimediedesign </w:t>
+    </w:r>
+    <w:r>
+      <w:rPr>
+        <w:rFonts w:cstheme="minorHAnsi"/>
+        <w:lang w:val="da-DK"/>
+      </w:rPr>
+      <w:t>|</w:t>
+    </w:r>
+    <w:r>
+      <w:rPr>
+        <w:lang w:val="da-DK"/>
+      </w:rPr>
+      <w:t xml:space="preserve"> CPH Business</w:t>
+    </w:r>
+  </w:p>
+</w:ftr>
+</file>
+
 <file path=word/footnotes.xml><?xml version="1.0" encoding="utf-8"?>
 <w:footnotes xmlns:wpc="http://schemas.microsoft.com/office/word/2010/wordprocessingCanvas" xmlns:cx="http://schemas.microsoft.com/office/drawing/2014/chartex" xmlns:cx1="http://schemas.microsoft.com/office/drawing/2015/9/8/chartex" xmlns:cx2="http://schemas.microsoft.com/office/drawing/2015/10/21/chartex" xmlns:cx3="http://schemas.microsoft.com/office/drawing/2016/5/9/chartex" xmlns:cx4="http://schemas.microsoft.com/office/drawing/2016/5/10/chartex" xmlns:cx5="http://schemas.microsoft.com/office/drawing/2016/5/11/chartex" xmlns:cx6="http://schemas.microsoft.com/office/drawing/2016/5/12/chartex" xmlns:cx7="http://schemas.microsoft.com/office/drawing/2016/5/13/chartex" xmlns:cx8="http://schemas.microsoft.com/office/drawing/2016/5/14/chartex" xmlns:mc="http://schemas.openxmlformats.org/markup-compatibility/2006" xmlns:aink="http://schemas.microsoft.com/office/drawing/2016/ink" xmlns:am3d="http://schemas.microsoft.com/office/drawing/2017/model3d" xmlns:o="urn:schemas-microsoft-com:office:office" xmlns:r="http://schemas.openxmlformats.org/officeDocument/2006/relationships" xmlns:m="http://schemas.openxmlformats.org/officeDocument/2006/math" xmlns:v="urn:schemas-microsoft-com:vml" xmlns:wp14="http://schemas.microsoft.com/office/word/2010/wordprocessingDrawing" xmlns:wp="http://schemas.openxmlformats.org/drawingml/2006/wordprocessingDrawing" xmlns:w10="urn:schemas-microsoft-com:office:word" xmlns:w="http://schemas.openxmlformats.org/wordprocessingml/2006/main" xmlns:w14="http://schemas.microsoft.com/office/word/2010/wordml" xmlns:w15="http://schemas.microsoft.com/office/word/2012/wordml" xmlns:w16cid="http://schemas.microsoft.com/office/word/2016/wordml/cid" xmlns:w16se="http://schemas.microsoft.com/office/word/2015/wordml/symex" xmlns:wpg="http://schemas.microsoft.com/office/word/2010/wordprocessingGroup" xmlns:wpi="http://schemas.microsoft.com/office/word/2010/wordprocessingInk" xmlns:wne="http://schemas.microsoft.com/office/word/2006/wordml" xmlns:wps="http://schemas.microsoft.com/office/word/2010/wordprocessingShape" mc:Ignorable="w14 w15 w16se w16cid wp14">
   <w:footnote w:type="separator" w:id="-1">
@@ -6338,6 +6950,34 @@
           <w:lang w:val="da-DK"/>
         </w:rPr>
         <w:t xml:space="preserve"> </w:t>
+      </w:r>
+    </w:p>
+  </w:footnote>
+  <w:footnote w:id="2">
+    <w:p>
+      <w:pPr>
+        <w:pStyle w:val="Fodnotetekst"/>
+        <w:rPr>
+          <w:lang w:val="da-DK"/>
+        </w:rPr>
+      </w:pPr>
+      <w:r>
+        <w:rPr>
+          <w:rStyle w:val="Fodnotehenvisning"/>
+        </w:rPr>
+        <w:footnoteRef/>
+      </w:r>
+      <w:r>
+        <w:rPr>
+          <w:lang w:val="da-DK"/>
+        </w:rPr>
+        <w:t xml:space="preserve"> </w:t>
+      </w:r>
+      <w:r>
+        <w:rPr>
+          <w:lang w:val="da-DK"/>
+        </w:rPr>
+        <w:t>https://github.com/web-tiki/responsive-grid-of-hexagons</w:t>
       </w:r>
     </w:p>
   </w:footnote>
@@ -6354,7 +6994,6 @@
         <w:docPartUnique/>
       </w:docPartObj>
     </w:sdtPr>
-    <w:sdtEndPr/>
     <w:sdtContent>
       <w:p>
         <w:pPr>
@@ -9168,7 +9807,7 @@
 </file>
 
 <file path=customXml/itemProps1.xml><?xml version="1.0" encoding="utf-8"?>
-<ds:datastoreItem xmlns:ds="http://schemas.openxmlformats.org/officeDocument/2006/customXml" ds:itemID="{0583521C-12AD-475D-9972-6F7D258BA0F3}">
+<ds:datastoreItem xmlns:ds="http://schemas.openxmlformats.org/officeDocument/2006/customXml" ds:itemID="{264ED46D-BEB9-401C-8A99-EF71BE284499}">
   <ds:schemaRefs>
     <ds:schemaRef ds:uri="http://schemas.openxmlformats.org/officeDocument/2006/bibliography"/>
   </ds:schemaRefs>

</xml_diff>